<commit_message>
changes in R Readme and tutorial
</commit_message>
<xml_diff>
--- a/R/Readme_SpeciesGeoCodeR.docx
+++ b/R/Readme_SpeciesGeoCodeR.docx
@@ -259,27 +259,7 @@
           <w:szCs w:val="24"/>
           <w:lang w:val="en-US"/>
         </w:rPr>
-        <w:t xml:space="preserve">Furthermore the package allows the use the polygons of the WWF </w:t>
-      </w:r>
-      <w:proofErr w:type="spellStart"/>
-      <w:r>
-        <w:rPr>
-          <w:rFonts w:cs="Arial"/>
-          <w:sz w:val="24"/>
-          <w:szCs w:val="24"/>
-          <w:lang w:val="en-US"/>
-        </w:rPr>
-        <w:t>Ecoregion</w:t>
-      </w:r>
-      <w:proofErr w:type="spellEnd"/>
-      <w:r>
-        <w:rPr>
-          <w:rFonts w:cs="Arial"/>
-          <w:sz w:val="24"/>
-          <w:szCs w:val="24"/>
-          <w:lang w:val="en-US"/>
-        </w:rPr>
-        <w:t xml:space="preserve"> classification scheme directly from a shape input file.</w:t>
+        <w:t>Furthermore the package allows the use the polygons of the WWF Ecoregion classification scheme directly from a shape input file.</w:t>
       </w:r>
     </w:p>
     <w:p>
@@ -311,34 +291,16 @@
           <w:szCs w:val="24"/>
           <w:lang w:val="en-US"/>
         </w:rPr>
-        <w:t xml:space="preserve">Input-files: </w:t>
-      </w:r>
-      <w:r>
-        <w:rPr>
-          <w:rFonts w:cs="Arial"/>
-          <w:sz w:val="24"/>
-          <w:szCs w:val="24"/>
-          <w:lang w:val="en-US"/>
-        </w:rPr>
-        <w:t xml:space="preserve">The input files must be tab-delimited .txt files with three columns each. In the </w:t>
-      </w:r>
-      <w:r>
-        <w:rPr>
-          <w:rFonts w:cs="Arial"/>
-          <w:sz w:val="24"/>
-          <w:szCs w:val="24"/>
-          <w:lang w:val="en-US"/>
-        </w:rPr>
-        <w:t xml:space="preserve">point coordinates file </w:t>
-      </w:r>
-      <w:r>
-        <w:rPr>
-          <w:rFonts w:cs="Arial"/>
-          <w:sz w:val="24"/>
-          <w:szCs w:val="24"/>
-          <w:lang w:val="en-US"/>
-        </w:rPr>
-        <w:t xml:space="preserve">the first column should contain the species name, the second the longitude coordinates (as decimal degrees, e.g. 59.8677546 for East, or -59.8677546 for West) and the third column should be latitude (as decimal degrees, e.g. 59.8677546 for North, or -59.8677546 for South). The polygon file should have a similar format: the first column contains the polygon identifier, the second one the longitude coordinates, </w:t>
+        <w:t>Input-files: The input files must be tab-delimited .txt files with three columns each.</w:t>
+      </w:r>
+      <w:r>
+        <w:rPr>
+          <w:rFonts w:cs="Arial"/>
+          <w:sz w:val="24"/>
+          <w:szCs w:val="24"/>
+          <w:lang w:val="en-US"/>
+        </w:rPr>
+        <w:t xml:space="preserve"> For both files column names should be: “identifier”</w:t>
       </w:r>
       <w:proofErr w:type="gramStart"/>
       <w:r>
@@ -348,6 +310,35 @@
           <w:szCs w:val="24"/>
           <w:lang w:val="en-US"/>
         </w:rPr>
+        <w:t>, ”</w:t>
+      </w:r>
+      <w:proofErr w:type="gramEnd"/>
+      <w:r>
+        <w:rPr>
+          <w:rFonts w:cs="Arial"/>
+          <w:sz w:val="24"/>
+          <w:szCs w:val="24"/>
+          <w:lang w:val="en-US"/>
+        </w:rPr>
+        <w:t>XCOORD”, YCOOR”</w:t>
+      </w:r>
+      <w:r>
+        <w:rPr>
+          <w:rFonts w:cs="Arial"/>
+          <w:sz w:val="24"/>
+          <w:szCs w:val="24"/>
+          <w:lang w:val="en-US"/>
+        </w:rPr>
+        <w:t xml:space="preserve"> In the point coordinates file the first column should contain the species name, the second the longitude coordinates (as decimal degrees, e.g. 59.8677546 for East, or -59.8677546 for West) and the third column should be latitude (as decimal degrees, e.g. 59.8677546 for North, or -59.8677546 for South). The polygon file should have a similar format: the first column contains the polygon identifier, the second one the longitude coordinates, </w:t>
+      </w:r>
+      <w:proofErr w:type="gramStart"/>
+      <w:r>
+        <w:rPr>
+          <w:rFonts w:cs="Arial"/>
+          <w:sz w:val="24"/>
+          <w:szCs w:val="24"/>
+          <w:lang w:val="en-US"/>
+        </w:rPr>
         <w:t>the</w:t>
       </w:r>
       <w:proofErr w:type="gramEnd"/>
@@ -358,25 +349,7 @@
           <w:szCs w:val="24"/>
           <w:lang w:val="en-US"/>
         </w:rPr>
-        <w:t xml:space="preserve"> third one the latitude coordinates for each point. It is important that the coordinates of the first and the last point of each polygon are identical. You can easily export such a file from a polygon drawn in any GIS program (e.g. QGIS: </w:t>
-      </w:r>
-      <w:r>
-        <w:rPr>
-          <w:rFonts w:cs="Arial"/>
-          <w:sz w:val="24"/>
-          <w:szCs w:val="24"/>
-          <w:lang w:val="en-US"/>
-        </w:rPr>
-        <w:t>http://www.qgis.org/en/site/</w:t>
-      </w:r>
-      <w:r>
-        <w:rPr>
-          <w:rFonts w:cs="Arial"/>
-          <w:sz w:val="24"/>
-          <w:szCs w:val="24"/>
-          <w:lang w:val="en-US"/>
-        </w:rPr>
-        <w:t>).</w:t>
+        <w:t xml:space="preserve"> third one the latitude coordinates for each point. It is important that the coordinates of the first and the last point of each polygon are identical. You can easily export such a file from a polygon drawn in any GIS program (e.g. QGIS: http://www.qgis.org/en/site/).</w:t>
       </w:r>
     </w:p>
     <w:p>
@@ -1219,42 +1192,21 @@
           <w:rFonts w:ascii="Lucida Console" w:hAnsi="Lucida Console" w:cs="Arial"/>
           <w:lang w:val="en-US"/>
         </w:rPr>
-        <w:t>“</w:t>
+        <w:t>“point_coordinates.txt”</w:t>
       </w:r>
       <w:r>
         <w:rPr>
           <w:rFonts w:ascii="Lucida Console" w:hAnsi="Lucida Console" w:cs="Arial"/>
           <w:lang w:val="en-US"/>
         </w:rPr>
-        <w:t>point_coordinates.txt</w:t>
+        <w:t>,</w:t>
       </w:r>
       <w:r>
         <w:rPr>
           <w:rFonts w:ascii="Lucida Console" w:hAnsi="Lucida Console" w:cs="Arial"/>
           <w:lang w:val="en-US"/>
         </w:rPr>
-        <w:t>”</w:t>
-      </w:r>
-      <w:r>
-        <w:rPr>
-          <w:rFonts w:ascii="Lucida Console" w:hAnsi="Lucida Console" w:cs="Arial"/>
-          <w:lang w:val="en-US"/>
-        </w:rPr>
-        <w:t>,</w:t>
-      </w:r>
-      <w:r>
-        <w:rPr>
-          <w:rFonts w:ascii="Lucida Console" w:hAnsi="Lucida Console" w:cs="Arial"/>
-          <w:lang w:val="en-US"/>
-        </w:rPr>
-        <w:t>“polygon_coordinates.txt”</w:t>
-      </w:r>
-      <w:r>
-        <w:rPr>
-          <w:rFonts w:ascii="Lucida Console" w:hAnsi="Lucida Console" w:cs="Arial"/>
-          <w:lang w:val="en-US"/>
-        </w:rPr>
-        <w:t>)</w:t>
+        <w:t>“polygon_coordinates.txt”)</w:t>
       </w:r>
     </w:p>
     <w:p>
@@ -1492,8 +1444,6 @@
         </w:rPr>
         <w:br w:type="page"/>
       </w:r>
-      <w:bookmarkStart w:id="0" w:name="_GoBack"/>
-      <w:bookmarkEnd w:id="0"/>
     </w:p>
     <w:p>
       <w:pPr>
@@ -1718,137 +1668,67 @@
     </w:p>
     <w:p>
       <w:pPr>
-        <w:pStyle w:val="NoSpacing"/>
-        <w:rPr>
-          <w:rFonts w:cs="Arial"/>
-          <w:sz w:val="24"/>
-          <w:szCs w:val="24"/>
-          <w:lang w:val="en-US"/>
-        </w:rPr>
-      </w:pPr>
-      <w:r>
-        <w:rPr>
-          <w:rFonts w:cs="Arial"/>
-          <w:sz w:val="24"/>
-          <w:szCs w:val="24"/>
-          <w:lang w:val="en-US"/>
-        </w:rPr>
-        <w:t>1.</w:t>
-      </w:r>
-      <w:r>
-        <w:rPr>
-          <w:rFonts w:cs="Arial"/>
-          <w:sz w:val="24"/>
-          <w:szCs w:val="24"/>
-          <w:lang w:val="en-US"/>
-        </w:rPr>
-        <w:t xml:space="preserve"> </w:t>
-      </w:r>
-      <w:r>
-        <w:rPr>
-          <w:rFonts w:cs="Arial"/>
-          <w:sz w:val="24"/>
-          <w:szCs w:val="24"/>
-          <w:lang w:val="en-US"/>
-        </w:rPr>
-        <w:t>Copy the R library to your working directory</w:t>
-      </w:r>
-    </w:p>
-    <w:p>
-      <w:pPr>
-        <w:pStyle w:val="NoSpacing"/>
-        <w:rPr>
-          <w:rFonts w:cs="Arial"/>
-          <w:sz w:val="24"/>
-          <w:szCs w:val="24"/>
-          <w:lang w:val="en-US"/>
-        </w:rPr>
-      </w:pPr>
-    </w:p>
-    <w:p>
-      <w:pPr>
-        <w:pStyle w:val="NoSpacing"/>
-        <w:rPr>
-          <w:rFonts w:cs="Arial"/>
-          <w:sz w:val="24"/>
-          <w:szCs w:val="24"/>
-          <w:lang w:val="en-US"/>
-        </w:rPr>
-      </w:pPr>
-      <w:r>
-        <w:rPr>
-          <w:rFonts w:cs="Arial"/>
-          <w:sz w:val="24"/>
-          <w:szCs w:val="24"/>
-          <w:lang w:val="en-US"/>
-        </w:rPr>
-        <w:t xml:space="preserve">2. </w:t>
-      </w:r>
-      <w:r>
-        <w:rPr>
-          <w:rFonts w:cs="Arial"/>
-          <w:sz w:val="24"/>
-          <w:szCs w:val="24"/>
-          <w:lang w:val="en-US"/>
-        </w:rPr>
-        <w:t>Start R</w:t>
-      </w:r>
-    </w:p>
-    <w:p>
-      <w:pPr>
-        <w:pStyle w:val="NoSpacing"/>
-        <w:rPr>
-          <w:rFonts w:cs="Arial"/>
-          <w:sz w:val="24"/>
-          <w:szCs w:val="24"/>
-          <w:lang w:val="en-US"/>
-        </w:rPr>
-      </w:pPr>
-    </w:p>
-    <w:p>
-      <w:pPr>
-        <w:pStyle w:val="NoSpacing"/>
-        <w:rPr>
-          <w:rFonts w:cs="Arial"/>
-          <w:sz w:val="24"/>
-          <w:szCs w:val="24"/>
-          <w:lang w:val="en-US"/>
-        </w:rPr>
-      </w:pPr>
-      <w:r>
-        <w:rPr>
-          <w:rFonts w:cs="Arial"/>
-          <w:sz w:val="24"/>
-          <w:szCs w:val="24"/>
-          <w:lang w:val="en-US"/>
-        </w:rPr>
-        <w:t>3. Set your working directory</w:t>
-      </w:r>
-    </w:p>
-    <w:p>
-      <w:pPr>
-        <w:pStyle w:val="NoSpacing"/>
-        <w:rPr>
-          <w:rFonts w:ascii="Lucida Console" w:hAnsi="Lucida Console" w:cs="Arial"/>
-          <w:sz w:val="24"/>
-          <w:szCs w:val="24"/>
-          <w:lang w:val="en-US"/>
-        </w:rPr>
-      </w:pPr>
-      <w:r>
-        <w:rPr>
-          <w:rFonts w:ascii="Lucida Console" w:hAnsi="Lucida Console" w:cs="Arial"/>
-          <w:sz w:val="24"/>
-          <w:szCs w:val="24"/>
-          <w:lang w:val="en-US"/>
-        </w:rPr>
-        <w:t>&gt;</w:t>
-      </w:r>
-      <w:proofErr w:type="spellStart"/>
+        <w:rPr>
+          <w:rFonts w:cs="Arial"/>
+          <w:sz w:val="24"/>
+          <w:szCs w:val="24"/>
+          <w:lang w:val="en-US"/>
+        </w:rPr>
+      </w:pPr>
+      <w:r>
+        <w:rPr>
+          <w:rFonts w:cs="Arial"/>
+          <w:sz w:val="24"/>
+          <w:szCs w:val="24"/>
+          <w:lang w:val="en-US"/>
+        </w:rPr>
+        <w:t>#</w:t>
+      </w:r>
       <w:proofErr w:type="gramStart"/>
       <w:r>
         <w:rPr>
-          <w:rFonts w:ascii="Lucida Console" w:hAnsi="Lucida Console" w:cs="Arial"/>
+          <w:rFonts w:cs="Arial"/>
+          <w:sz w:val="24"/>
+          <w:szCs w:val="24"/>
+          <w:lang w:val="en-US"/>
+        </w:rPr>
+        <w:t>This</w:t>
+      </w:r>
+      <w:proofErr w:type="gramEnd"/>
+      <w:r>
+        <w:rPr>
+          <w:rFonts w:cs="Arial"/>
+          <w:sz w:val="24"/>
+          <w:szCs w:val="24"/>
+          <w:lang w:val="en-US"/>
+        </w:rPr>
+        <w:t xml:space="preserve"> is a Readme for Mats on which functions must be called for the graphical and .txt file output via R</w:t>
+      </w:r>
+    </w:p>
+    <w:p>
+      <w:pPr>
+        <w:rPr>
+          <w:rFonts w:cs="Arial"/>
+          <w:sz w:val="24"/>
+          <w:szCs w:val="24"/>
+          <w:lang w:val="en-US"/>
+        </w:rPr>
+      </w:pPr>
+    </w:p>
+    <w:p>
+      <w:pPr>
+        <w:rPr>
+          <w:rFonts w:cs="Arial"/>
+          <w:sz w:val="24"/>
+          <w:szCs w:val="24"/>
+          <w:lang w:val="en-US"/>
+        </w:rPr>
+      </w:pPr>
+      <w:proofErr w:type="spellStart"/>
+      <w:proofErr w:type="gramStart"/>
+      <w:r>
+        <w:rPr>
+          <w:rFonts w:cs="Arial"/>
           <w:sz w:val="24"/>
           <w:szCs w:val="24"/>
           <w:lang w:val="en-US"/>
@@ -1858,7 +1738,7 @@
       <w:proofErr w:type="spellEnd"/>
       <w:r>
         <w:rPr>
-          <w:rFonts w:ascii="Lucida Console" w:hAnsi="Lucida Console" w:cs="Arial"/>
+          <w:rFonts w:cs="Arial"/>
           <w:sz w:val="24"/>
           <w:szCs w:val="24"/>
           <w:lang w:val="en-US"/>
@@ -1868,73 +1748,42 @@
       <w:proofErr w:type="gramEnd"/>
       <w:r>
         <w:rPr>
-          <w:rFonts w:ascii="Lucida Console" w:hAnsi="Lucida Console" w:cs="Arial"/>
-          <w:sz w:val="24"/>
-          <w:szCs w:val="24"/>
-          <w:lang w:val="en-US"/>
-        </w:rPr>
-        <w:t>“</w:t>
-      </w:r>
-      <w:proofErr w:type="spellStart"/>
-      <w:r>
-        <w:rPr>
-          <w:rFonts w:ascii="Lucida Console" w:hAnsi="Lucida Console" w:cs="Arial"/>
-          <w:sz w:val="24"/>
-          <w:szCs w:val="24"/>
-          <w:lang w:val="en-US"/>
-        </w:rPr>
-        <w:t>path_of_your_working_directory</w:t>
-      </w:r>
-      <w:proofErr w:type="spellEnd"/>
-      <w:r>
-        <w:rPr>
-          <w:rFonts w:ascii="Lucida Console" w:hAnsi="Lucida Console" w:cs="Arial"/>
-          <w:sz w:val="24"/>
-          <w:szCs w:val="24"/>
-          <w:lang w:val="en-US"/>
-        </w:rPr>
-        <w:t>”)</w:t>
-      </w:r>
-      <w:r>
-        <w:rPr>
-          <w:rFonts w:ascii="Lucida Console" w:hAnsi="Lucida Console" w:cs="Arial"/>
-          <w:sz w:val="24"/>
-          <w:szCs w:val="24"/>
-          <w:lang w:val="en-US"/>
-        </w:rPr>
-        <w:t xml:space="preserve"> #set your working directory</w:t>
-      </w:r>
-    </w:p>
-    <w:p>
-      <w:pPr>
-        <w:pStyle w:val="NoSpacing"/>
-        <w:rPr>
-          <w:rFonts w:ascii="Lucida Console" w:hAnsi="Lucida Console" w:cs="Arial"/>
-          <w:sz w:val="24"/>
-          <w:szCs w:val="24"/>
-          <w:lang w:val="en-US"/>
-        </w:rPr>
-      </w:pPr>
-    </w:p>
-    <w:p>
-      <w:pPr>
-        <w:pStyle w:val="NoSpacing"/>
-        <w:rPr>
-          <w:rFonts w:cs="Arial"/>
-          <w:sz w:val="24"/>
-          <w:szCs w:val="24"/>
-          <w:lang w:val="en-US"/>
-        </w:rPr>
-      </w:pPr>
-      <w:r>
-        <w:rPr>
-          <w:rFonts w:cs="Arial"/>
-          <w:sz w:val="24"/>
-          <w:szCs w:val="24"/>
-          <w:lang w:val="en-US"/>
-        </w:rPr>
-        <w:t xml:space="preserve">4. Load the R functions from the source </w:t>
-      </w:r>
+          <w:rFonts w:cs="Arial"/>
+          <w:sz w:val="24"/>
+          <w:szCs w:val="24"/>
+          <w:lang w:val="en-US"/>
+        </w:rPr>
+        <w:t>"path of the working directory") #where the source file is and the output should go</w:t>
+      </w:r>
+    </w:p>
+    <w:p>
+      <w:pPr>
+        <w:rPr>
+          <w:rFonts w:cs="Arial"/>
+          <w:sz w:val="24"/>
+          <w:szCs w:val="24"/>
+          <w:lang w:val="en-US"/>
+        </w:rPr>
+      </w:pPr>
+      <w:r>
+        <w:rPr>
+          <w:rFonts w:cs="Arial"/>
+          <w:sz w:val="24"/>
+          <w:szCs w:val="24"/>
+          <w:lang w:val="en-US"/>
+        </w:rPr>
+        <w:t>|</w:t>
+      </w:r>
+    </w:p>
+    <w:p>
+      <w:pPr>
+        <w:rPr>
+          <w:rFonts w:cs="Arial"/>
+          <w:sz w:val="24"/>
+          <w:szCs w:val="24"/>
+          <w:lang w:val="en-US"/>
+        </w:rPr>
+      </w:pPr>
       <w:proofErr w:type="gramStart"/>
       <w:r>
         <w:rPr>
@@ -1943,16 +1792,7 @@
           <w:szCs w:val="24"/>
           <w:lang w:val="en-US"/>
         </w:rPr>
-        <w:t>file</w:t>
-      </w:r>
-      <w:r>
-        <w:rPr>
-          <w:rFonts w:cs="Arial"/>
-          <w:sz w:val="24"/>
-          <w:szCs w:val="24"/>
-          <w:lang w:val="en-US"/>
-        </w:rPr>
-        <w:t>,</w:t>
+        <w:t>source(</w:t>
       </w:r>
       <w:proofErr w:type="gramEnd"/>
       <w:r>
@@ -1962,235 +1802,534 @@
           <w:szCs w:val="24"/>
           <w:lang w:val="en-US"/>
         </w:rPr>
-        <w:t xml:space="preserve"> this should also install the dependencies</w:t>
-      </w:r>
-    </w:p>
-    <w:p>
-      <w:pPr>
-        <w:pStyle w:val="NoSpacing"/>
-        <w:rPr>
-          <w:rFonts w:ascii="Lucida Console" w:hAnsi="Lucida Console" w:cs="Arial"/>
-          <w:sz w:val="24"/>
-          <w:szCs w:val="24"/>
-          <w:lang w:val="en-US"/>
-        </w:rPr>
-      </w:pPr>
-      <w:r>
-        <w:rPr>
-          <w:rFonts w:ascii="Lucida Console" w:hAnsi="Lucida Console" w:cs="Arial"/>
-          <w:sz w:val="24"/>
-          <w:szCs w:val="24"/>
-          <w:lang w:val="en-US"/>
-        </w:rPr>
-        <w:t>&gt;</w:t>
-      </w:r>
+        <w:t>"</w:t>
+      </w:r>
+      <w:proofErr w:type="spellStart"/>
+      <w:r>
+        <w:rPr>
+          <w:rFonts w:cs="Arial"/>
+          <w:sz w:val="24"/>
+          <w:szCs w:val="24"/>
+          <w:lang w:val="en-US"/>
+        </w:rPr>
+        <w:t>speciesgeocodeR.R</w:t>
+      </w:r>
+      <w:proofErr w:type="spellEnd"/>
+      <w:r>
+        <w:rPr>
+          <w:rFonts w:cs="Arial"/>
+          <w:sz w:val="24"/>
+          <w:szCs w:val="24"/>
+          <w:lang w:val="en-US"/>
+        </w:rPr>
+        <w:t>") #I could not figure out how to avoid the explicit use of these two functions</w:t>
+      </w:r>
+    </w:p>
+    <w:p>
+      <w:pPr>
+        <w:rPr>
+          <w:rFonts w:cs="Arial"/>
+          <w:sz w:val="24"/>
+          <w:szCs w:val="24"/>
+          <w:lang w:val="en-US"/>
+        </w:rPr>
+      </w:pPr>
+      <w:r>
+        <w:rPr>
+          <w:rFonts w:cs="Arial"/>
+          <w:sz w:val="24"/>
+          <w:szCs w:val="24"/>
+          <w:lang w:val="en-US"/>
+        </w:rPr>
+        <w:t>|</w:t>
+      </w:r>
+    </w:p>
+    <w:p>
+      <w:pPr>
+        <w:rPr>
+          <w:rFonts w:cs="Arial"/>
+          <w:sz w:val="24"/>
+          <w:szCs w:val="24"/>
+          <w:lang w:val="en-US"/>
+        </w:rPr>
+      </w:pPr>
       <w:proofErr w:type="gramStart"/>
       <w:r>
         <w:rPr>
-          <w:rFonts w:ascii="Lucida Console" w:hAnsi="Lucida Console" w:cs="Arial"/>
-          <w:sz w:val="24"/>
-          <w:szCs w:val="24"/>
-          <w:lang w:val="en-US"/>
-        </w:rPr>
-        <w:t>source(</w:t>
+          <w:rFonts w:cs="Arial"/>
+          <w:sz w:val="24"/>
+          <w:szCs w:val="24"/>
+          <w:lang w:val="en-US"/>
+        </w:rPr>
+        <w:t>dummy</w:t>
       </w:r>
       <w:proofErr w:type="gramEnd"/>
       <w:r>
         <w:rPr>
-          <w:rFonts w:ascii="Lucida Console" w:hAnsi="Lucida Console" w:cs="Arial"/>
-          <w:sz w:val="24"/>
-          <w:szCs w:val="24"/>
-          <w:lang w:val="en-US"/>
-        </w:rPr>
-        <w:t>“</w:t>
-      </w:r>
-      <w:proofErr w:type="spellStart"/>
-      <w:r>
-        <w:rPr>
-          <w:rFonts w:ascii="Lucida Console" w:hAnsi="Lucida Console" w:cs="Arial"/>
-          <w:sz w:val="24"/>
-          <w:szCs w:val="24"/>
-          <w:lang w:val="en-US"/>
-        </w:rPr>
-        <w:t>s</w:t>
-      </w:r>
-      <w:r>
-        <w:rPr>
-          <w:rFonts w:ascii="Lucida Console" w:hAnsi="Lucida Console" w:cs="Arial"/>
-          <w:sz w:val="24"/>
-          <w:szCs w:val="24"/>
-          <w:lang w:val="en-US"/>
-        </w:rPr>
-        <w:t>pecie</w:t>
-      </w:r>
-      <w:r>
-        <w:rPr>
-          <w:rFonts w:ascii="Lucida Console" w:hAnsi="Lucida Console" w:cs="Arial"/>
-          <w:sz w:val="24"/>
-          <w:szCs w:val="24"/>
-          <w:lang w:val="en-US"/>
-        </w:rPr>
-        <w:t>g</w:t>
-      </w:r>
-      <w:r>
-        <w:rPr>
-          <w:rFonts w:ascii="Lucida Console" w:hAnsi="Lucida Console" w:cs="Arial"/>
-          <w:sz w:val="24"/>
-          <w:szCs w:val="24"/>
-          <w:lang w:val="en-US"/>
-        </w:rPr>
-        <w:t>eo</w:t>
-      </w:r>
-      <w:r>
-        <w:rPr>
-          <w:rFonts w:ascii="Lucida Console" w:hAnsi="Lucida Console" w:cs="Arial"/>
-          <w:sz w:val="24"/>
-          <w:szCs w:val="24"/>
-          <w:lang w:val="en-US"/>
-        </w:rPr>
-        <w:t>c</w:t>
-      </w:r>
-      <w:r>
-        <w:rPr>
-          <w:rFonts w:ascii="Lucida Console" w:hAnsi="Lucida Console" w:cs="Arial"/>
-          <w:sz w:val="24"/>
-          <w:szCs w:val="24"/>
-          <w:lang w:val="en-US"/>
-        </w:rPr>
-        <w:t>odeR</w:t>
-      </w:r>
-      <w:r>
-        <w:rPr>
-          <w:rFonts w:ascii="Lucida Console" w:hAnsi="Lucida Console" w:cs="Arial"/>
-          <w:sz w:val="24"/>
-          <w:szCs w:val="24"/>
-          <w:lang w:val="en-US"/>
-        </w:rPr>
-        <w:t>.</w:t>
-      </w:r>
-      <w:r>
-        <w:rPr>
-          <w:rFonts w:ascii="Lucida Console" w:hAnsi="Lucida Console" w:cs="Arial"/>
-          <w:sz w:val="24"/>
-          <w:szCs w:val="24"/>
-          <w:lang w:val="en-US"/>
-        </w:rPr>
-        <w:t>R</w:t>
-      </w:r>
-      <w:proofErr w:type="spellEnd"/>
-      <w:r>
-        <w:rPr>
-          <w:rFonts w:ascii="Lucida Console" w:hAnsi="Lucida Console" w:cs="Arial"/>
-          <w:sz w:val="24"/>
-          <w:szCs w:val="24"/>
-          <w:lang w:val="en-US"/>
-        </w:rPr>
-        <w:t>”)</w:t>
-      </w:r>
-      <w:r>
-        <w:rPr>
-          <w:rFonts w:ascii="Lucida Console" w:hAnsi="Lucida Console" w:cs="Arial"/>
-          <w:sz w:val="24"/>
-          <w:szCs w:val="24"/>
-          <w:lang w:val="en-US"/>
-        </w:rPr>
-        <w:t xml:space="preserve"> </w:t>
-      </w:r>
-    </w:p>
-    <w:p>
-      <w:pPr>
-        <w:pStyle w:val="NoSpacing"/>
-        <w:rPr>
-          <w:rFonts w:ascii="Lucida Console" w:hAnsi="Lucida Console" w:cs="Arial"/>
-          <w:sz w:val="24"/>
-          <w:szCs w:val="24"/>
-          <w:lang w:val="en-US"/>
-        </w:rPr>
-      </w:pPr>
-    </w:p>
-    <w:p>
-      <w:pPr>
-        <w:pStyle w:val="NoSpacing"/>
-        <w:rPr>
-          <w:rFonts w:cs="Arial"/>
-          <w:sz w:val="24"/>
-          <w:szCs w:val="24"/>
-          <w:lang w:val="en-US"/>
-        </w:rPr>
-      </w:pPr>
-      <w:r>
-        <w:rPr>
-          <w:rFonts w:cs="Arial"/>
-          <w:sz w:val="24"/>
-          <w:szCs w:val="24"/>
-          <w:lang w:val="en-US"/>
-        </w:rPr>
-        <w:t>5. Get the results from the python code</w:t>
-      </w:r>
-      <w:r>
-        <w:rPr>
-          <w:rFonts w:cs="Arial"/>
-          <w:sz w:val="24"/>
-          <w:szCs w:val="24"/>
-          <w:lang w:val="en-US"/>
-        </w:rPr>
-        <w:t>, and put them in an object of the class “</w:t>
-      </w:r>
-      <w:proofErr w:type="spellStart"/>
-      <w:r>
-        <w:rPr>
-          <w:rFonts w:cs="Arial"/>
-          <w:sz w:val="24"/>
-          <w:szCs w:val="24"/>
-          <w:lang w:val="en-US"/>
-        </w:rPr>
-        <w:t>spgeoOUT</w:t>
-      </w:r>
-      <w:proofErr w:type="spellEnd"/>
-      <w:r>
-        <w:rPr>
-          <w:rFonts w:cs="Arial"/>
-          <w:sz w:val="24"/>
-          <w:szCs w:val="24"/>
-          <w:lang w:val="en-US"/>
-        </w:rPr>
-        <w:t>”</w:t>
-      </w:r>
-    </w:p>
-    <w:p>
-      <w:pPr>
-        <w:pStyle w:val="NoSpacing"/>
-        <w:rPr>
-          <w:rFonts w:ascii="Lucida Console" w:hAnsi="Lucida Console" w:cs="Arial"/>
-          <w:sz w:val="24"/>
-          <w:szCs w:val="24"/>
-          <w:lang w:val="en-US"/>
-        </w:rPr>
-      </w:pPr>
-      <w:r>
-        <w:rPr>
-          <w:rFonts w:ascii="Lucida Console" w:hAnsi="Lucida Console" w:cs="Arial"/>
-          <w:sz w:val="24"/>
-          <w:szCs w:val="24"/>
-          <w:lang w:val="en-US"/>
-        </w:rPr>
-        <w:t xml:space="preserve">&gt;dummy &lt;- </w:t>
-      </w:r>
-      <w:proofErr w:type="spellStart"/>
+          <w:rFonts w:cs="Arial"/>
+          <w:sz w:val="24"/>
+          <w:szCs w:val="24"/>
+          <w:lang w:val="en-US"/>
+        </w:rPr>
+        <w:t xml:space="preserve"> &lt;- </w:t>
+      </w:r>
+      <w:proofErr w:type="spellStart"/>
+      <w:r>
+        <w:rPr>
+          <w:rFonts w:cs="Arial"/>
+          <w:sz w:val="24"/>
+          <w:szCs w:val="24"/>
+          <w:lang w:val="en-US"/>
+        </w:rPr>
+        <w:t>GetPythonIn</w:t>
+      </w:r>
+      <w:proofErr w:type="spellEnd"/>
+      <w:r>
+        <w:rPr>
+          <w:rFonts w:cs="Arial"/>
+          <w:sz w:val="24"/>
+          <w:szCs w:val="24"/>
+          <w:lang w:val="en-US"/>
+        </w:rPr>
+        <w:t xml:space="preserve">(coordinates, polygon, </w:t>
+      </w:r>
+      <w:proofErr w:type="spellStart"/>
+      <w:r>
+        <w:rPr>
+          <w:rFonts w:cs="Arial"/>
+          <w:sz w:val="24"/>
+          <w:szCs w:val="24"/>
+          <w:lang w:val="en-US"/>
+        </w:rPr>
+        <w:t>sampletable</w:t>
+      </w:r>
+      <w:proofErr w:type="spellEnd"/>
+      <w:r>
+        <w:rPr>
+          <w:rFonts w:cs="Arial"/>
+          <w:sz w:val="24"/>
+          <w:szCs w:val="24"/>
+          <w:lang w:val="en-US"/>
+        </w:rPr>
+        <w:t xml:space="preserve">, </w:t>
+      </w:r>
+      <w:proofErr w:type="spellStart"/>
+      <w:r>
+        <w:rPr>
+          <w:rFonts w:cs="Arial"/>
+          <w:sz w:val="24"/>
+          <w:szCs w:val="24"/>
+          <w:lang w:val="en-US"/>
+        </w:rPr>
+        <w:t>speciestable</w:t>
+      </w:r>
+      <w:proofErr w:type="spellEnd"/>
+      <w:r>
+        <w:rPr>
+          <w:rFonts w:cs="Arial"/>
+          <w:sz w:val="24"/>
+          <w:szCs w:val="24"/>
+          <w:lang w:val="en-US"/>
+        </w:rPr>
+        <w:t>)  #gather data from python into format / class expected by other functions coordinates = a table of the input point coordinates, with 3 tab delimited columns in the following order: identifier (character), YCOOR (numeric), XCOOR (numeric)</w:t>
+      </w:r>
+    </w:p>
+    <w:p>
+      <w:pPr>
+        <w:rPr>
+          <w:rFonts w:cs="Arial"/>
+          <w:sz w:val="24"/>
+          <w:szCs w:val="24"/>
+          <w:lang w:val="en-US"/>
+        </w:rPr>
+      </w:pPr>
       <w:proofErr w:type="gramStart"/>
       <w:r>
         <w:rPr>
-          <w:rFonts w:ascii="Lucida Console" w:hAnsi="Lucida Console" w:cs="Arial"/>
-          <w:sz w:val="24"/>
-          <w:szCs w:val="24"/>
-          <w:lang w:val="en-US"/>
-        </w:rPr>
-        <w:t>GetPythonIn</w:t>
-      </w:r>
-      <w:proofErr w:type="spellEnd"/>
-      <w:r>
-        <w:rPr>
-          <w:rFonts w:ascii="Lucida Console" w:hAnsi="Lucida Console" w:cs="Arial"/>
+          <w:rFonts w:cs="Arial"/>
+          <w:sz w:val="24"/>
+          <w:szCs w:val="24"/>
+          <w:lang w:val="en-US"/>
+        </w:rPr>
+        <w:t>polygon</w:t>
+      </w:r>
+      <w:proofErr w:type="gramEnd"/>
+      <w:r>
+        <w:rPr>
+          <w:rFonts w:cs="Arial"/>
+          <w:sz w:val="24"/>
+          <w:szCs w:val="24"/>
+          <w:lang w:val="en-US"/>
+        </w:rPr>
+        <w:t xml:space="preserve"> = a table of the input points for the polygons with three tab </w:t>
+      </w:r>
+      <w:proofErr w:type="spellStart"/>
+      <w:r>
+        <w:rPr>
+          <w:rFonts w:cs="Arial"/>
+          <w:sz w:val="24"/>
+          <w:szCs w:val="24"/>
+          <w:lang w:val="en-US"/>
+        </w:rPr>
+        <w:t>delimitedcolumns</w:t>
+      </w:r>
+      <w:proofErr w:type="spellEnd"/>
+      <w:r>
+        <w:rPr>
+          <w:rFonts w:cs="Arial"/>
+          <w:sz w:val="24"/>
+          <w:szCs w:val="24"/>
+          <w:lang w:val="en-US"/>
+        </w:rPr>
+        <w:t xml:space="preserve"> in the following order: identifier (</w:t>
+      </w:r>
+      <w:proofErr w:type="spellStart"/>
+      <w:r>
+        <w:rPr>
+          <w:rFonts w:cs="Arial"/>
+          <w:sz w:val="24"/>
+          <w:szCs w:val="24"/>
+          <w:lang w:val="en-US"/>
+        </w:rPr>
+        <w:t>polygonname</w:t>
+      </w:r>
+      <w:proofErr w:type="spellEnd"/>
+      <w:r>
+        <w:rPr>
+          <w:rFonts w:cs="Arial"/>
+          <w:sz w:val="24"/>
+          <w:szCs w:val="24"/>
+          <w:lang w:val="en-US"/>
+        </w:rPr>
+        <w:t>, character), XCOOR (numeric), YCOOR (numeric))</w:t>
+      </w:r>
+    </w:p>
+    <w:p>
+      <w:pPr>
+        <w:rPr>
+          <w:rFonts w:cs="Arial"/>
+          <w:sz w:val="24"/>
+          <w:szCs w:val="24"/>
+          <w:lang w:val="en-US"/>
+        </w:rPr>
+      </w:pPr>
+      <w:proofErr w:type="spellStart"/>
+      <w:proofErr w:type="gramStart"/>
+      <w:r>
+        <w:rPr>
+          <w:rFonts w:cs="Arial"/>
+          <w:sz w:val="24"/>
+          <w:szCs w:val="24"/>
+          <w:lang w:val="en-US"/>
+        </w:rPr>
+        <w:t>sampletable</w:t>
+      </w:r>
+      <w:proofErr w:type="spellEnd"/>
+      <w:proofErr w:type="gramEnd"/>
+      <w:r>
+        <w:rPr>
+          <w:rFonts w:cs="Arial"/>
+          <w:sz w:val="24"/>
+          <w:szCs w:val="24"/>
+          <w:lang w:val="en-US"/>
+        </w:rPr>
+        <w:t xml:space="preserve"> = a table with 2 tab delimited columns, in the following order, with the following </w:t>
+      </w:r>
+      <w:proofErr w:type="spellStart"/>
+      <w:r>
+        <w:rPr>
+          <w:rFonts w:cs="Arial"/>
+          <w:sz w:val="24"/>
+          <w:szCs w:val="24"/>
+          <w:lang w:val="en-US"/>
+        </w:rPr>
+        <w:t>haeders</w:t>
+      </w:r>
+      <w:proofErr w:type="spellEnd"/>
+      <w:r>
+        <w:rPr>
+          <w:rFonts w:cs="Arial"/>
+          <w:sz w:val="24"/>
+          <w:szCs w:val="24"/>
+          <w:lang w:val="en-US"/>
+        </w:rPr>
+        <w:t xml:space="preserve">: identifier(sample name, character), </w:t>
+      </w:r>
+      <w:proofErr w:type="spellStart"/>
+      <w:r>
+        <w:rPr>
+          <w:rFonts w:cs="Arial"/>
+          <w:sz w:val="24"/>
+          <w:szCs w:val="24"/>
+          <w:lang w:val="en-US"/>
+        </w:rPr>
+        <w:t>homepolygon</w:t>
+      </w:r>
+      <w:proofErr w:type="spellEnd"/>
+      <w:r>
+        <w:rPr>
+          <w:rFonts w:cs="Arial"/>
+          <w:sz w:val="24"/>
+          <w:szCs w:val="24"/>
+          <w:lang w:val="en-US"/>
+        </w:rPr>
+        <w:t xml:space="preserve"> (name of the polygon the sample was classified to, character)</w:t>
+      </w:r>
+    </w:p>
+    <w:p>
+      <w:pPr>
+        <w:rPr>
+          <w:rFonts w:cs="Arial"/>
+          <w:sz w:val="24"/>
+          <w:szCs w:val="24"/>
+          <w:lang w:val="en-US"/>
+        </w:rPr>
+      </w:pPr>
+      <w:proofErr w:type="spellStart"/>
+      <w:proofErr w:type="gramStart"/>
+      <w:r>
+        <w:rPr>
+          <w:rFonts w:cs="Arial"/>
+          <w:sz w:val="24"/>
+          <w:szCs w:val="24"/>
+          <w:lang w:val="en-US"/>
+        </w:rPr>
+        <w:t>speciestable</w:t>
+      </w:r>
+      <w:proofErr w:type="spellEnd"/>
+      <w:proofErr w:type="gramEnd"/>
+      <w:r>
+        <w:rPr>
+          <w:rFonts w:cs="Arial"/>
+          <w:sz w:val="24"/>
+          <w:szCs w:val="24"/>
+          <w:lang w:val="en-US"/>
+        </w:rPr>
+        <w:t xml:space="preserve"> = a table (tab delimited) with </w:t>
+      </w:r>
+      <w:proofErr w:type="spellStart"/>
+      <w:r>
+        <w:rPr>
+          <w:rFonts w:cs="Arial"/>
+          <w:sz w:val="24"/>
+          <w:szCs w:val="24"/>
+          <w:lang w:val="en-US"/>
+        </w:rPr>
+        <w:t>ncol</w:t>
+      </w:r>
+      <w:proofErr w:type="spellEnd"/>
+      <w:r>
+        <w:rPr>
+          <w:rFonts w:cs="Arial"/>
+          <w:sz w:val="24"/>
+          <w:szCs w:val="24"/>
+          <w:lang w:val="en-US"/>
+        </w:rPr>
+        <w:t xml:space="preserve"> = n Polygons and </w:t>
+      </w:r>
+      <w:proofErr w:type="spellStart"/>
+      <w:r>
+        <w:rPr>
+          <w:rFonts w:cs="Arial"/>
+          <w:sz w:val="24"/>
+          <w:szCs w:val="24"/>
+          <w:lang w:val="en-US"/>
+        </w:rPr>
+        <w:t>nrow</w:t>
+      </w:r>
+      <w:proofErr w:type="spellEnd"/>
+      <w:r>
+        <w:rPr>
+          <w:rFonts w:cs="Arial"/>
+          <w:sz w:val="24"/>
+          <w:szCs w:val="24"/>
+          <w:lang w:val="en-US"/>
+        </w:rPr>
+        <w:t xml:space="preserve"> = number species; summarizing the number of </w:t>
+      </w:r>
+      <w:proofErr w:type="spellStart"/>
+      <w:r>
+        <w:rPr>
+          <w:rFonts w:cs="Arial"/>
+          <w:sz w:val="24"/>
+          <w:szCs w:val="24"/>
+          <w:lang w:val="en-US"/>
+        </w:rPr>
+        <w:t>occurences</w:t>
+      </w:r>
+      <w:proofErr w:type="spellEnd"/>
+      <w:r>
+        <w:rPr>
+          <w:rFonts w:cs="Arial"/>
+          <w:sz w:val="24"/>
+          <w:szCs w:val="24"/>
+          <w:lang w:val="en-US"/>
+        </w:rPr>
+        <w:t xml:space="preserve"> per species per polygon. I could not exactly figure out how these files must be </w:t>
+      </w:r>
+      <w:proofErr w:type="spellStart"/>
+      <w:r>
+        <w:rPr>
+          <w:rFonts w:cs="Arial"/>
+          <w:sz w:val="24"/>
+          <w:szCs w:val="24"/>
+          <w:lang w:val="en-US"/>
+        </w:rPr>
+        <w:t>seperated</w:t>
+      </w:r>
+      <w:proofErr w:type="spellEnd"/>
+      <w:r>
+        <w:rPr>
+          <w:rFonts w:cs="Arial"/>
+          <w:sz w:val="24"/>
+          <w:szCs w:val="24"/>
+          <w:lang w:val="en-US"/>
+        </w:rPr>
+        <w:t>, probably a comma.</w:t>
+      </w:r>
+    </w:p>
+    <w:p>
+      <w:pPr>
+        <w:rPr>
+          <w:rFonts w:cs="Arial"/>
+          <w:sz w:val="24"/>
+          <w:szCs w:val="24"/>
+          <w:lang w:val="en-US"/>
+        </w:rPr>
+      </w:pPr>
+      <w:r>
+        <w:rPr>
+          <w:rFonts w:cs="Arial"/>
+          <w:sz w:val="24"/>
+          <w:szCs w:val="24"/>
+          <w:lang w:val="en-US"/>
+        </w:rPr>
+        <w:t>|</w:t>
+      </w:r>
+    </w:p>
+    <w:p>
+      <w:pPr>
+        <w:rPr>
+          <w:rFonts w:cs="Arial"/>
+          <w:sz w:val="24"/>
+          <w:szCs w:val="24"/>
+          <w:lang w:val="en-US"/>
+        </w:rPr>
+      </w:pPr>
+      <w:proofErr w:type="gramStart"/>
+      <w:r>
+        <w:rPr>
+          <w:rFonts w:cs="Arial"/>
+          <w:sz w:val="24"/>
+          <w:szCs w:val="24"/>
+          <w:lang w:val="en-US"/>
+        </w:rPr>
+        <w:t>dummy</w:t>
+      </w:r>
+      <w:proofErr w:type="gramEnd"/>
+      <w:r>
+        <w:rPr>
+          <w:rFonts w:cs="Arial"/>
+          <w:sz w:val="24"/>
+          <w:szCs w:val="24"/>
+          <w:lang w:val="en-US"/>
+        </w:rPr>
+        <w:t xml:space="preserve"> &lt;- </w:t>
+      </w:r>
+      <w:proofErr w:type="spellStart"/>
+      <w:r>
+        <w:rPr>
+          <w:rFonts w:cs="Arial"/>
+          <w:sz w:val="24"/>
+          <w:szCs w:val="24"/>
+          <w:lang w:val="en-US"/>
+        </w:rPr>
+        <w:t>CoExClass</w:t>
+      </w:r>
+      <w:proofErr w:type="spellEnd"/>
+      <w:r>
+        <w:rPr>
+          <w:rFonts w:cs="Arial"/>
+          <w:sz w:val="24"/>
+          <w:szCs w:val="24"/>
+          <w:lang w:val="en-US"/>
+        </w:rPr>
+        <w:t>(dummy)</w:t>
+      </w:r>
+      <w:r>
+        <w:rPr>
+          <w:rFonts w:cs="Arial"/>
+          <w:sz w:val="24"/>
+          <w:szCs w:val="24"/>
+          <w:lang w:val="en-US"/>
+        </w:rPr>
+        <w:tab/>
+        <w:t xml:space="preserve">#cutoff = 500 species in </w:t>
+      </w:r>
+      <w:proofErr w:type="spellStart"/>
+      <w:r>
+        <w:rPr>
+          <w:rFonts w:cs="Arial"/>
+          <w:sz w:val="24"/>
+          <w:szCs w:val="24"/>
+          <w:lang w:val="en-US"/>
+        </w:rPr>
+        <w:t>dataset;calculates</w:t>
+      </w:r>
+      <w:proofErr w:type="spellEnd"/>
+      <w:r>
+        <w:rPr>
+          <w:rFonts w:cs="Arial"/>
+          <w:sz w:val="24"/>
+          <w:szCs w:val="24"/>
+          <w:lang w:val="en-US"/>
+        </w:rPr>
+        <w:t xml:space="preserve"> coexistence matrix</w:t>
+      </w:r>
+    </w:p>
+    <w:p>
+      <w:pPr>
+        <w:rPr>
+          <w:rFonts w:cs="Arial"/>
+          <w:sz w:val="24"/>
+          <w:szCs w:val="24"/>
+          <w:lang w:val="en-US"/>
+        </w:rPr>
+      </w:pPr>
+      <w:r>
+        <w:rPr>
+          <w:rFonts w:cs="Arial"/>
+          <w:sz w:val="24"/>
+          <w:szCs w:val="24"/>
+          <w:lang w:val="en-US"/>
+        </w:rPr>
+        <w:t>|</w:t>
+      </w:r>
+    </w:p>
+    <w:p>
+      <w:pPr>
+        <w:rPr>
+          <w:rFonts w:cs="Arial"/>
+          <w:sz w:val="24"/>
+          <w:szCs w:val="24"/>
+          <w:lang w:val="en-US"/>
+        </w:rPr>
+      </w:pPr>
+      <w:proofErr w:type="spellStart"/>
+      <w:proofErr w:type="gramStart"/>
+      <w:r>
+        <w:rPr>
+          <w:rFonts w:cs="Arial"/>
+          <w:sz w:val="24"/>
+          <w:szCs w:val="24"/>
+          <w:lang w:val="en-US"/>
+        </w:rPr>
+        <w:t>WriteTablesSpGeo</w:t>
+      </w:r>
+      <w:proofErr w:type="spellEnd"/>
+      <w:r>
+        <w:rPr>
+          <w:rFonts w:cs="Arial"/>
           <w:sz w:val="24"/>
           <w:szCs w:val="24"/>
           <w:lang w:val="en-US"/>
@@ -2200,136 +2339,143 @@
       <w:proofErr w:type="gramEnd"/>
       <w:r>
         <w:rPr>
-          <w:rFonts w:ascii="Lucida Console" w:hAnsi="Lucida Console" w:cs="Arial"/>
-          <w:sz w:val="24"/>
-          <w:szCs w:val="24"/>
-          <w:lang w:val="en-US"/>
-        </w:rPr>
-        <w:t xml:space="preserve">coordinates, polygon, </w:t>
-      </w:r>
-      <w:proofErr w:type="spellStart"/>
-      <w:r>
-        <w:rPr>
-          <w:rFonts w:ascii="Lucida Console" w:hAnsi="Lucida Console" w:cs="Arial"/>
-          <w:sz w:val="24"/>
-          <w:szCs w:val="24"/>
-          <w:lang w:val="en-US"/>
-        </w:rPr>
-        <w:t>sampletable</w:t>
-      </w:r>
-      <w:proofErr w:type="spellEnd"/>
-      <w:r>
-        <w:rPr>
-          <w:rFonts w:ascii="Lucida Console" w:hAnsi="Lucida Console" w:cs="Arial"/>
-          <w:sz w:val="24"/>
-          <w:szCs w:val="24"/>
-          <w:lang w:val="en-US"/>
-        </w:rPr>
-        <w:t xml:space="preserve">, </w:t>
-      </w:r>
-      <w:proofErr w:type="spellStart"/>
-      <w:r>
-        <w:rPr>
-          <w:rFonts w:ascii="Lucida Console" w:hAnsi="Lucida Console" w:cs="Arial"/>
-          <w:sz w:val="24"/>
-          <w:szCs w:val="24"/>
-          <w:lang w:val="en-US"/>
-        </w:rPr>
-        <w:t>speciestable</w:t>
-      </w:r>
-      <w:proofErr w:type="spellEnd"/>
-      <w:r>
-        <w:rPr>
-          <w:rFonts w:ascii="Lucida Console" w:hAnsi="Lucida Console" w:cs="Arial"/>
-          <w:sz w:val="24"/>
-          <w:szCs w:val="24"/>
-          <w:lang w:val="en-US"/>
-        </w:rPr>
-        <w:t>)</w:t>
-      </w:r>
-      <w:r>
-        <w:rPr>
-          <w:rFonts w:ascii="Lucida Console" w:hAnsi="Lucida Console" w:cs="Arial"/>
-          <w:sz w:val="24"/>
-          <w:szCs w:val="24"/>
-          <w:lang w:val="en-US"/>
-        </w:rPr>
-        <w:t xml:space="preserve"> </w:t>
-      </w:r>
-    </w:p>
-    <w:p>
-      <w:pPr>
-        <w:pStyle w:val="NoSpacing"/>
-        <w:rPr>
-          <w:rFonts w:ascii="Lucida Console" w:hAnsi="Lucida Console" w:cs="Arial"/>
-          <w:sz w:val="24"/>
-          <w:szCs w:val="24"/>
-          <w:lang w:val="en-US"/>
-        </w:rPr>
-      </w:pPr>
-    </w:p>
-    <w:p>
-      <w:pPr>
-        <w:pStyle w:val="NoSpacing"/>
-        <w:rPr>
-          <w:rFonts w:cs="Arial"/>
-          <w:sz w:val="24"/>
-          <w:szCs w:val="24"/>
-          <w:lang w:val="en-US"/>
-        </w:rPr>
-      </w:pPr>
+          <w:rFonts w:cs="Arial"/>
+          <w:sz w:val="24"/>
+          <w:szCs w:val="24"/>
+          <w:lang w:val="en-US"/>
+        </w:rPr>
+        <w:t>dummy) #write result into tab-delimited .txt files, as tables</w:t>
+      </w:r>
+    </w:p>
+    <w:p>
+      <w:pPr>
+        <w:rPr>
+          <w:rFonts w:cs="Arial"/>
+          <w:sz w:val="24"/>
+          <w:szCs w:val="24"/>
+          <w:lang w:val="en-US"/>
+        </w:rPr>
+      </w:pPr>
+      <w:r>
+        <w:rPr>
+          <w:rFonts w:cs="Arial"/>
+          <w:sz w:val="24"/>
+          <w:szCs w:val="24"/>
+          <w:lang w:val="en-US"/>
+        </w:rPr>
+        <w:t>|</w:t>
+      </w:r>
+    </w:p>
+    <w:p>
+      <w:pPr>
+        <w:rPr>
+          <w:rFonts w:cs="Arial"/>
+          <w:sz w:val="24"/>
+          <w:szCs w:val="24"/>
+          <w:lang w:val="en-US"/>
+        </w:rPr>
+      </w:pPr>
+      <w:proofErr w:type="spellStart"/>
       <w:proofErr w:type="gramStart"/>
       <w:r>
         <w:rPr>
           <w:rFonts w:cs="Arial"/>
-          <w:i/>
-          <w:sz w:val="24"/>
-          <w:szCs w:val="24"/>
-          <w:lang w:val="en-US"/>
-        </w:rPr>
-        <w:t>coordinates</w:t>
+          <w:sz w:val="24"/>
+          <w:szCs w:val="24"/>
+          <w:lang w:val="en-US"/>
+        </w:rPr>
+        <w:t>OutPlotSpPoly</w:t>
+      </w:r>
+      <w:proofErr w:type="spellEnd"/>
+      <w:r>
+        <w:rPr>
+          <w:rFonts w:cs="Arial"/>
+          <w:sz w:val="24"/>
+          <w:szCs w:val="24"/>
+          <w:lang w:val="en-US"/>
+        </w:rPr>
+        <w:t>(</w:t>
       </w:r>
       <w:proofErr w:type="gramEnd"/>
       <w:r>
         <w:rPr>
           <w:rFonts w:cs="Arial"/>
-          <w:i/>
-          <w:sz w:val="24"/>
-          <w:szCs w:val="24"/>
-          <w:lang w:val="en-US"/>
-        </w:rPr>
-        <w:t xml:space="preserve"> </w:t>
-      </w:r>
-      <w:r>
-        <w:rPr>
-          <w:rFonts w:cs="Arial"/>
-          <w:sz w:val="24"/>
-          <w:szCs w:val="24"/>
-          <w:lang w:val="en-US"/>
-        </w:rPr>
-        <w:t>= a table of the input point coordinates, with 3 columns in the following order: identifier (character), YCOOR (numeric), XCOOR (numeric)</w:t>
-      </w:r>
-    </w:p>
-    <w:p>
-      <w:pPr>
-        <w:pStyle w:val="NoSpacing"/>
-        <w:rPr>
-          <w:rFonts w:cs="Arial"/>
-          <w:sz w:val="24"/>
-          <w:szCs w:val="24"/>
-          <w:lang w:val="en-US"/>
-        </w:rPr>
-      </w:pPr>
+          <w:sz w:val="24"/>
+          <w:szCs w:val="24"/>
+          <w:lang w:val="en-US"/>
+        </w:rPr>
+        <w:t xml:space="preserve">dummy) no cutoff; </w:t>
+      </w:r>
+      <w:proofErr w:type="spellStart"/>
+      <w:r>
+        <w:rPr>
+          <w:rFonts w:cs="Arial"/>
+          <w:sz w:val="24"/>
+          <w:szCs w:val="24"/>
+          <w:lang w:val="en-US"/>
+        </w:rPr>
+        <w:t>barchart</w:t>
+      </w:r>
+      <w:proofErr w:type="spellEnd"/>
+      <w:r>
+        <w:rPr>
+          <w:rFonts w:cs="Arial"/>
+          <w:sz w:val="24"/>
+          <w:szCs w:val="24"/>
+          <w:lang w:val="en-US"/>
+        </w:rPr>
+        <w:t xml:space="preserve"> on species numbers per polygon#</w:t>
+      </w:r>
+    </w:p>
+    <w:p>
+      <w:pPr>
+        <w:rPr>
+          <w:rFonts w:cs="Arial"/>
+          <w:sz w:val="24"/>
+          <w:szCs w:val="24"/>
+          <w:lang w:val="en-US"/>
+        </w:rPr>
+      </w:pPr>
+      <w:r>
+        <w:rPr>
+          <w:rFonts w:cs="Arial"/>
+          <w:sz w:val="24"/>
+          <w:szCs w:val="24"/>
+          <w:lang w:val="en-US"/>
+        </w:rPr>
+        <w:lastRenderedPageBreak/>
+        <w:t>|</w:t>
+      </w:r>
+    </w:p>
+    <w:p>
+      <w:pPr>
+        <w:rPr>
+          <w:rFonts w:cs="Arial"/>
+          <w:sz w:val="24"/>
+          <w:szCs w:val="24"/>
+          <w:lang w:val="en-US"/>
+        </w:rPr>
+      </w:pPr>
+      <w:proofErr w:type="spellStart"/>
       <w:proofErr w:type="gramStart"/>
       <w:r>
         <w:rPr>
           <w:rFonts w:cs="Arial"/>
-          <w:i/>
-          <w:sz w:val="24"/>
-          <w:szCs w:val="24"/>
-          <w:lang w:val="en-US"/>
-        </w:rPr>
-        <w:t>polygon</w:t>
+          <w:sz w:val="24"/>
+          <w:szCs w:val="24"/>
+          <w:lang w:val="en-US"/>
+        </w:rPr>
+        <w:t>OutBarChartPoly</w:t>
+      </w:r>
+      <w:proofErr w:type="spellEnd"/>
+      <w:r>
+        <w:rPr>
+          <w:rFonts w:cs="Arial"/>
+          <w:sz w:val="24"/>
+          <w:szCs w:val="24"/>
+          <w:lang w:val="en-US"/>
+        </w:rPr>
+        <w:t>(</w:t>
       </w:r>
       <w:proofErr w:type="gramEnd"/>
       <w:r>
@@ -2339,32 +2485,70 @@
           <w:szCs w:val="24"/>
           <w:lang w:val="en-US"/>
         </w:rPr>
-        <w:t xml:space="preserve"> = a table of the input points for the polygons with three columns in the following order: identifier (</w:t>
-      </w:r>
-      <w:proofErr w:type="spellStart"/>
-      <w:r>
-        <w:rPr>
-          <w:rFonts w:cs="Arial"/>
-          <w:sz w:val="24"/>
-          <w:szCs w:val="24"/>
-          <w:lang w:val="en-US"/>
-        </w:rPr>
-        <w:t>polygonname</w:t>
-      </w:r>
-      <w:proofErr w:type="spellEnd"/>
-      <w:r>
-        <w:rPr>
-          <w:rFonts w:cs="Arial"/>
-          <w:sz w:val="24"/>
-          <w:szCs w:val="24"/>
-          <w:lang w:val="en-US"/>
-        </w:rPr>
-        <w:t>, character), XCOOR (numeric), YCOOR (numeric))</w:t>
-      </w:r>
-    </w:p>
-    <w:p>
-      <w:pPr>
-        <w:pStyle w:val="NoSpacing"/>
+        <w:t xml:space="preserve">dummy) # cutoff = 45 polygons per species; cutoff should maybe be calculated for each polygon </w:t>
+      </w:r>
+      <w:proofErr w:type="spellStart"/>
+      <w:r>
+        <w:rPr>
+          <w:rFonts w:cs="Arial"/>
+          <w:sz w:val="24"/>
+          <w:szCs w:val="24"/>
+          <w:lang w:val="en-US"/>
+        </w:rPr>
+        <w:t>seperately</w:t>
+      </w:r>
+      <w:proofErr w:type="spellEnd"/>
+      <w:r>
+        <w:rPr>
+          <w:rFonts w:cs="Arial"/>
+          <w:sz w:val="24"/>
+          <w:szCs w:val="24"/>
+          <w:lang w:val="en-US"/>
+        </w:rPr>
+        <w:t xml:space="preserve">!; </w:t>
+      </w:r>
+      <w:proofErr w:type="spellStart"/>
+      <w:r>
+        <w:rPr>
+          <w:rFonts w:cs="Arial"/>
+          <w:sz w:val="24"/>
+          <w:szCs w:val="24"/>
+          <w:lang w:val="en-US"/>
+        </w:rPr>
+        <w:t>barchart</w:t>
+      </w:r>
+      <w:proofErr w:type="spellEnd"/>
+      <w:r>
+        <w:rPr>
+          <w:rFonts w:cs="Arial"/>
+          <w:sz w:val="24"/>
+          <w:szCs w:val="24"/>
+          <w:lang w:val="en-US"/>
+        </w:rPr>
+        <w:t xml:space="preserve"> of species abundance per polygon</w:t>
+      </w:r>
+    </w:p>
+    <w:p>
+      <w:pPr>
+        <w:rPr>
+          <w:rFonts w:cs="Arial"/>
+          <w:sz w:val="24"/>
+          <w:szCs w:val="24"/>
+          <w:lang w:val="en-US"/>
+        </w:rPr>
+      </w:pPr>
+      <w:r>
+        <w:rPr>
+          <w:rFonts w:cs="Arial"/>
+          <w:sz w:val="24"/>
+          <w:szCs w:val="24"/>
+          <w:lang w:val="en-US"/>
+        </w:rPr>
+        <w:t>|</w:t>
+      </w:r>
+    </w:p>
+    <w:p>
+      <w:pPr>
         <w:rPr>
           <w:rFonts w:cs="Arial"/>
           <w:sz w:val="24"/>
@@ -2377,14 +2561,22 @@
       <w:r>
         <w:rPr>
           <w:rFonts w:cs="Arial"/>
-          <w:i/>
-          <w:sz w:val="24"/>
-          <w:szCs w:val="24"/>
-          <w:lang w:val="en-US"/>
-        </w:rPr>
-        <w:t>sampletable</w:t>
-      </w:r>
-      <w:proofErr w:type="spellEnd"/>
+          <w:sz w:val="24"/>
+          <w:szCs w:val="24"/>
+          <w:lang w:val="en-US"/>
+        </w:rPr>
+        <w:t>OutBarChartSpec</w:t>
+      </w:r>
+      <w:proofErr w:type="spellEnd"/>
+      <w:r>
+        <w:rPr>
+          <w:rFonts w:cs="Arial"/>
+          <w:sz w:val="24"/>
+          <w:szCs w:val="24"/>
+          <w:lang w:val="en-US"/>
+        </w:rPr>
+        <w:t>(</w:t>
+      </w:r>
       <w:proofErr w:type="gramEnd"/>
       <w:r>
         <w:rPr>
@@ -2393,52 +2585,70 @@
           <w:szCs w:val="24"/>
           <w:lang w:val="en-US"/>
         </w:rPr>
-        <w:t xml:space="preserve"> = a table with 2 columns, in the following order, with the following </w:t>
-      </w:r>
-      <w:proofErr w:type="spellStart"/>
-      <w:r>
-        <w:rPr>
-          <w:rFonts w:cs="Arial"/>
-          <w:sz w:val="24"/>
-          <w:szCs w:val="24"/>
-          <w:lang w:val="en-US"/>
-        </w:rPr>
-        <w:t>haeders</w:t>
-      </w:r>
-      <w:proofErr w:type="spellEnd"/>
-      <w:r>
-        <w:rPr>
-          <w:rFonts w:cs="Arial"/>
-          <w:sz w:val="24"/>
-          <w:szCs w:val="24"/>
-          <w:lang w:val="en-US"/>
-        </w:rPr>
-        <w:t xml:space="preserve">: identifier(sample name, character), </w:t>
-      </w:r>
-      <w:proofErr w:type="spellStart"/>
-      <w:r>
-        <w:rPr>
-          <w:rFonts w:cs="Arial"/>
-          <w:sz w:val="24"/>
-          <w:szCs w:val="24"/>
-          <w:lang w:val="en-US"/>
-        </w:rPr>
-        <w:t>homepolygon</w:t>
-      </w:r>
-      <w:proofErr w:type="spellEnd"/>
-      <w:r>
-        <w:rPr>
-          <w:rFonts w:cs="Arial"/>
-          <w:sz w:val="24"/>
-          <w:szCs w:val="24"/>
-          <w:lang w:val="en-US"/>
-        </w:rPr>
-        <w:t xml:space="preserve"> (name of the polygon the sample was classified to, character)</w:t>
-      </w:r>
-    </w:p>
-    <w:p>
-      <w:pPr>
-        <w:pStyle w:val="NoSpacing"/>
+        <w:t xml:space="preserve">dummy) # cutoff = 45 species in the polygon; cutoff should maybe be calculated for each species </w:t>
+      </w:r>
+      <w:proofErr w:type="spellStart"/>
+      <w:r>
+        <w:rPr>
+          <w:rFonts w:cs="Arial"/>
+          <w:sz w:val="24"/>
+          <w:szCs w:val="24"/>
+          <w:lang w:val="en-US"/>
+        </w:rPr>
+        <w:t>seperately</w:t>
+      </w:r>
+      <w:proofErr w:type="spellEnd"/>
+      <w:r>
+        <w:rPr>
+          <w:rFonts w:cs="Arial"/>
+          <w:sz w:val="24"/>
+          <w:szCs w:val="24"/>
+          <w:lang w:val="en-US"/>
+        </w:rPr>
+        <w:t xml:space="preserve">; </w:t>
+      </w:r>
+      <w:proofErr w:type="spellStart"/>
+      <w:r>
+        <w:rPr>
+          <w:rFonts w:cs="Arial"/>
+          <w:sz w:val="24"/>
+          <w:szCs w:val="24"/>
+          <w:lang w:val="en-US"/>
+        </w:rPr>
+        <w:t>barchart</w:t>
+      </w:r>
+      <w:proofErr w:type="spellEnd"/>
+      <w:r>
+        <w:rPr>
+          <w:rFonts w:cs="Arial"/>
+          <w:sz w:val="24"/>
+          <w:szCs w:val="24"/>
+          <w:lang w:val="en-US"/>
+        </w:rPr>
+        <w:t xml:space="preserve"> of species distribution on different polygons</w:t>
+      </w:r>
+    </w:p>
+    <w:p>
+      <w:pPr>
+        <w:rPr>
+          <w:rFonts w:cs="Arial"/>
+          <w:sz w:val="24"/>
+          <w:szCs w:val="24"/>
+          <w:lang w:val="en-US"/>
+        </w:rPr>
+      </w:pPr>
+      <w:r>
+        <w:rPr>
+          <w:rFonts w:cs="Arial"/>
+          <w:sz w:val="24"/>
+          <w:szCs w:val="24"/>
+          <w:lang w:val="en-US"/>
+        </w:rPr>
+        <w:t>|</w:t>
+      </w:r>
+    </w:p>
+    <w:p>
+      <w:pPr>
         <w:rPr>
           <w:rFonts w:cs="Arial"/>
           <w:sz w:val="24"/>
@@ -2451,14 +2661,22 @@
       <w:r>
         <w:rPr>
           <w:rFonts w:cs="Arial"/>
-          <w:i/>
-          <w:sz w:val="24"/>
-          <w:szCs w:val="24"/>
-          <w:lang w:val="en-US"/>
-        </w:rPr>
-        <w:t>speciestable</w:t>
-      </w:r>
-      <w:proofErr w:type="spellEnd"/>
+          <w:sz w:val="24"/>
+          <w:szCs w:val="24"/>
+          <w:lang w:val="en-US"/>
+        </w:rPr>
+        <w:t>OutMapAll</w:t>
+      </w:r>
+      <w:proofErr w:type="spellEnd"/>
+      <w:r>
+        <w:rPr>
+          <w:rFonts w:cs="Arial"/>
+          <w:sz w:val="24"/>
+          <w:szCs w:val="24"/>
+          <w:lang w:val="en-US"/>
+        </w:rPr>
+        <w:t>(</w:t>
+      </w:r>
       <w:proofErr w:type="gramEnd"/>
       <w:r>
         <w:rPr>
@@ -2467,154 +2685,52 @@
           <w:szCs w:val="24"/>
           <w:lang w:val="en-US"/>
         </w:rPr>
-        <w:t xml:space="preserve"> = a table with </w:t>
-      </w:r>
-      <w:proofErr w:type="spellStart"/>
-      <w:r>
-        <w:rPr>
-          <w:rFonts w:cs="Arial"/>
-          <w:sz w:val="24"/>
-          <w:szCs w:val="24"/>
-          <w:lang w:val="en-US"/>
-        </w:rPr>
-        <w:t>ncol</w:t>
-      </w:r>
-      <w:proofErr w:type="spellEnd"/>
-      <w:r>
-        <w:rPr>
-          <w:rFonts w:cs="Arial"/>
-          <w:sz w:val="24"/>
-          <w:szCs w:val="24"/>
-          <w:lang w:val="en-US"/>
-        </w:rPr>
-        <w:t xml:space="preserve"> = n Polygons and </w:t>
-      </w:r>
-      <w:proofErr w:type="spellStart"/>
-      <w:r>
-        <w:rPr>
-          <w:rFonts w:cs="Arial"/>
-          <w:sz w:val="24"/>
-          <w:szCs w:val="24"/>
-          <w:lang w:val="en-US"/>
-        </w:rPr>
-        <w:t>nrow</w:t>
-      </w:r>
-      <w:proofErr w:type="spellEnd"/>
-      <w:r>
-        <w:rPr>
-          <w:rFonts w:cs="Arial"/>
-          <w:sz w:val="24"/>
-          <w:szCs w:val="24"/>
-          <w:lang w:val="en-US"/>
-        </w:rPr>
-        <w:t xml:space="preserve"> = number species; summarizing the number of </w:t>
-      </w:r>
-      <w:proofErr w:type="spellStart"/>
-      <w:r>
-        <w:rPr>
-          <w:rFonts w:cs="Arial"/>
-          <w:sz w:val="24"/>
-          <w:szCs w:val="24"/>
-          <w:lang w:val="en-US"/>
-        </w:rPr>
-        <w:t>occurences</w:t>
-      </w:r>
-      <w:proofErr w:type="spellEnd"/>
-      <w:r>
-        <w:rPr>
-          <w:rFonts w:cs="Arial"/>
-          <w:sz w:val="24"/>
-          <w:szCs w:val="24"/>
-          <w:lang w:val="en-US"/>
-        </w:rPr>
-        <w:t xml:space="preserve"> per species per polygon</w:t>
-      </w:r>
-    </w:p>
-    <w:p>
-      <w:pPr>
-        <w:pStyle w:val="NoSpacing"/>
-        <w:rPr>
-          <w:rFonts w:cs="Arial"/>
-          <w:sz w:val="24"/>
-          <w:szCs w:val="24"/>
-          <w:lang w:val="en-US"/>
-        </w:rPr>
-      </w:pPr>
-    </w:p>
-    <w:p>
-      <w:pPr>
-        <w:pStyle w:val="NoSpacing"/>
-        <w:rPr>
-          <w:rFonts w:cs="Arial"/>
-          <w:sz w:val="24"/>
-          <w:szCs w:val="24"/>
-          <w:lang w:val="en-US"/>
-        </w:rPr>
-      </w:pPr>
-      <w:r>
-        <w:rPr>
-          <w:rFonts w:cs="Arial"/>
-          <w:sz w:val="24"/>
-          <w:szCs w:val="24"/>
-          <w:lang w:val="en-US"/>
-        </w:rPr>
-        <w:t xml:space="preserve">6. Write the output tables from the </w:t>
-      </w:r>
-      <w:proofErr w:type="spellStart"/>
-      <w:r>
-        <w:rPr>
-          <w:rFonts w:cs="Arial"/>
-          <w:sz w:val="24"/>
-          <w:szCs w:val="24"/>
-          <w:lang w:val="en-US"/>
-        </w:rPr>
-        <w:t>spgeoOUT</w:t>
-      </w:r>
-      <w:proofErr w:type="spellEnd"/>
-      <w:r>
-        <w:rPr>
-          <w:rFonts w:cs="Arial"/>
-          <w:sz w:val="24"/>
-          <w:szCs w:val="24"/>
-          <w:lang w:val="en-US"/>
-        </w:rPr>
-        <w:t xml:space="preserve"> object</w:t>
-      </w:r>
-    </w:p>
-    <w:p>
-      <w:pPr>
-        <w:pStyle w:val="NoSpacing"/>
-        <w:rPr>
-          <w:rFonts w:ascii="Lucida Console" w:hAnsi="Lucida Console" w:cs="Arial"/>
-          <w:sz w:val="24"/>
-          <w:szCs w:val="24"/>
-          <w:lang w:val="en-US"/>
-        </w:rPr>
-      </w:pPr>
-      <w:r>
-        <w:rPr>
-          <w:rFonts w:ascii="Lucida Console" w:hAnsi="Lucida Console" w:cs="Arial"/>
-          <w:sz w:val="24"/>
-          <w:szCs w:val="24"/>
-          <w:lang w:val="en-US"/>
-        </w:rPr>
-        <w:t>&gt;</w:t>
-      </w:r>
+        <w:t>dummy) # no cutoff, maps all samples and all polygons for overview</w:t>
+      </w:r>
+    </w:p>
+    <w:p>
+      <w:pPr>
+        <w:rPr>
+          <w:rFonts w:cs="Arial"/>
+          <w:sz w:val="24"/>
+          <w:szCs w:val="24"/>
+          <w:lang w:val="en-US"/>
+        </w:rPr>
+      </w:pPr>
+      <w:r>
+        <w:rPr>
+          <w:rFonts w:cs="Arial"/>
+          <w:sz w:val="24"/>
+          <w:szCs w:val="24"/>
+          <w:lang w:val="en-US"/>
+        </w:rPr>
+        <w:t>|</w:t>
+      </w:r>
+    </w:p>
+    <w:p>
+      <w:pPr>
+        <w:rPr>
+          <w:rFonts w:cs="Arial"/>
+          <w:sz w:val="24"/>
+          <w:szCs w:val="24"/>
+          <w:lang w:val="en-US"/>
+        </w:rPr>
+      </w:pPr>
       <w:proofErr w:type="spellStart"/>
       <w:proofErr w:type="gramStart"/>
       <w:r>
         <w:rPr>
-          <w:rFonts w:ascii="Lucida Console" w:hAnsi="Lucida Console" w:cs="Arial"/>
-          <w:sz w:val="24"/>
-          <w:szCs w:val="24"/>
-          <w:lang w:val="en-US"/>
-        </w:rPr>
-        <w:t>WriteTablesSpGeo</w:t>
-      </w:r>
-      <w:proofErr w:type="spellEnd"/>
-      <w:r>
-        <w:rPr>
-          <w:rFonts w:ascii="Lucida Console" w:hAnsi="Lucida Console" w:cs="Arial"/>
+          <w:rFonts w:cs="Arial"/>
+          <w:sz w:val="24"/>
+          <w:szCs w:val="24"/>
+          <w:lang w:val="en-US"/>
+        </w:rPr>
+        <w:t>OutMapPerSpecies</w:t>
+      </w:r>
+      <w:proofErr w:type="spellEnd"/>
+      <w:r>
+        <w:rPr>
+          <w:rFonts w:cs="Arial"/>
           <w:sz w:val="24"/>
           <w:szCs w:val="24"/>
           <w:lang w:val="en-US"/>
@@ -2624,128 +2740,77 @@
       <w:proofErr w:type="gramEnd"/>
       <w:r>
         <w:rPr>
-          <w:rFonts w:ascii="Lucida Console" w:hAnsi="Lucida Console" w:cs="Arial"/>
-          <w:sz w:val="24"/>
-          <w:szCs w:val="24"/>
-          <w:lang w:val="en-US"/>
-        </w:rPr>
-        <w:t>dummy)</w:t>
-      </w:r>
-      <w:r>
-        <w:rPr>
-          <w:rFonts w:ascii="Lucida Console" w:hAnsi="Lucida Console" w:cs="Arial"/>
-          <w:sz w:val="24"/>
-          <w:szCs w:val="24"/>
-          <w:lang w:val="en-US"/>
-        </w:rPr>
-        <w:t xml:space="preserve"> #write tables from </w:t>
-      </w:r>
-      <w:proofErr w:type="spellStart"/>
-      <w:r>
-        <w:rPr>
-          <w:rFonts w:ascii="Lucida Console" w:hAnsi="Lucida Console" w:cs="Arial"/>
-          <w:sz w:val="24"/>
-          <w:szCs w:val="24"/>
-          <w:lang w:val="en-US"/>
-        </w:rPr>
-        <w:t>spgeoOUT</w:t>
-      </w:r>
-      <w:proofErr w:type="spellEnd"/>
-      <w:r>
-        <w:rPr>
-          <w:rFonts w:ascii="Lucida Console" w:hAnsi="Lucida Console" w:cs="Arial"/>
-          <w:sz w:val="24"/>
-          <w:szCs w:val="24"/>
-          <w:lang w:val="en-US"/>
-        </w:rPr>
-        <w:t xml:space="preserve"> object</w:t>
-      </w:r>
-    </w:p>
-    <w:p>
-      <w:pPr>
-        <w:pStyle w:val="NoSpacing"/>
-        <w:rPr>
-          <w:rFonts w:ascii="Lucida Console" w:hAnsi="Lucida Console" w:cs="Arial"/>
-          <w:sz w:val="24"/>
-          <w:szCs w:val="24"/>
-          <w:lang w:val="en-US"/>
-        </w:rPr>
-      </w:pPr>
-    </w:p>
-    <w:p>
-      <w:pPr>
-        <w:pStyle w:val="NoSpacing"/>
-        <w:rPr>
-          <w:rFonts w:cs="Arial"/>
-          <w:sz w:val="24"/>
-          <w:szCs w:val="24"/>
-          <w:lang w:val="en-US"/>
-        </w:rPr>
-      </w:pPr>
-      <w:r>
-        <w:rPr>
-          <w:rFonts w:cs="Arial"/>
-          <w:sz w:val="24"/>
-          <w:szCs w:val="24"/>
-          <w:lang w:val="en-US"/>
-        </w:rPr>
-        <w:t xml:space="preserve">7 Write the graphs from the </w:t>
-      </w:r>
-      <w:proofErr w:type="spellStart"/>
-      <w:r>
-        <w:rPr>
-          <w:rFonts w:cs="Arial"/>
-          <w:sz w:val="24"/>
-          <w:szCs w:val="24"/>
-          <w:lang w:val="en-US"/>
-        </w:rPr>
-        <w:t>spgeoOut</w:t>
-      </w:r>
-      <w:proofErr w:type="spellEnd"/>
-      <w:r>
-        <w:rPr>
-          <w:rFonts w:cs="Arial"/>
-          <w:sz w:val="24"/>
-          <w:szCs w:val="24"/>
-          <w:lang w:val="en-US"/>
-        </w:rPr>
-        <w:t xml:space="preserve"> object</w:t>
-      </w:r>
-    </w:p>
-    <w:p>
-      <w:pPr>
-        <w:pStyle w:val="NoSpacing"/>
-        <w:rPr>
-          <w:rFonts w:ascii="Lucida Console" w:hAnsi="Lucida Console" w:cs="Arial"/>
-          <w:sz w:val="24"/>
-          <w:szCs w:val="24"/>
-          <w:lang w:val="en-US"/>
-        </w:rPr>
-      </w:pPr>
-      <w:r>
-        <w:rPr>
-          <w:rFonts w:ascii="Lucida Console" w:hAnsi="Lucida Console" w:cs="Arial"/>
-          <w:sz w:val="24"/>
-          <w:szCs w:val="24"/>
-          <w:lang w:val="en-US"/>
-        </w:rPr>
-        <w:t>&gt;</w:t>
-      </w:r>
-      <w:proofErr w:type="spellStart"/>
+          <w:rFonts w:cs="Arial"/>
+          <w:sz w:val="24"/>
+          <w:szCs w:val="24"/>
+          <w:lang w:val="en-US"/>
+        </w:rPr>
+        <w:t xml:space="preserve">dummy) #cutoff = 370 species ?? </w:t>
+      </w:r>
       <w:proofErr w:type="gramStart"/>
       <w:r>
         <w:rPr>
-          <w:rFonts w:ascii="Lucida Console" w:hAnsi="Lucida Console" w:cs="Arial"/>
-          <w:sz w:val="24"/>
-          <w:szCs w:val="24"/>
-          <w:lang w:val="en-US"/>
-        </w:rPr>
-        <w:t>PlotOutSpGeo</w:t>
-      </w:r>
-      <w:proofErr w:type="spellEnd"/>
-      <w:r>
-        <w:rPr>
-          <w:rFonts w:ascii="Lucida Console" w:hAnsi="Lucida Console" w:cs="Arial"/>
+          <w:rFonts w:cs="Arial"/>
+          <w:sz w:val="24"/>
+          <w:szCs w:val="24"/>
+          <w:lang w:val="en-US"/>
+        </w:rPr>
+        <w:t>polygons</w:t>
+      </w:r>
+      <w:proofErr w:type="gramEnd"/>
+      <w:r>
+        <w:rPr>
+          <w:rFonts w:cs="Arial"/>
+          <w:sz w:val="24"/>
+          <w:szCs w:val="24"/>
+          <w:lang w:val="en-US"/>
+        </w:rPr>
+        <w:t>, maps polygons per species</w:t>
+      </w:r>
+    </w:p>
+    <w:p>
+      <w:pPr>
+        <w:rPr>
+          <w:rFonts w:cs="Arial"/>
+          <w:sz w:val="24"/>
+          <w:szCs w:val="24"/>
+          <w:lang w:val="en-US"/>
+        </w:rPr>
+      </w:pPr>
+      <w:r>
+        <w:rPr>
+          <w:rFonts w:cs="Arial"/>
+          <w:sz w:val="24"/>
+          <w:szCs w:val="24"/>
+          <w:lang w:val="en-US"/>
+        </w:rPr>
+        <w:t>|</w:t>
+      </w:r>
+    </w:p>
+    <w:p>
+      <w:pPr>
+        <w:rPr>
+          <w:rFonts w:cs="Arial"/>
+          <w:sz w:val="24"/>
+          <w:szCs w:val="24"/>
+          <w:lang w:val="en-US"/>
+        </w:rPr>
+      </w:pPr>
+      <w:proofErr w:type="spellStart"/>
+      <w:proofErr w:type="gramStart"/>
+      <w:r>
+        <w:rPr>
+          <w:rFonts w:cs="Arial"/>
+          <w:sz w:val="24"/>
+          <w:szCs w:val="24"/>
+          <w:lang w:val="en-US"/>
+        </w:rPr>
+        <w:t>OutMapPerPoly</w:t>
+      </w:r>
+      <w:proofErr w:type="spellEnd"/>
+      <w:r>
+        <w:rPr>
+          <w:rFonts w:cs="Arial"/>
           <w:sz w:val="24"/>
           <w:szCs w:val="24"/>
           <w:lang w:val="en-US"/>
@@ -2755,126 +2820,92 @@
       <w:proofErr w:type="gramEnd"/>
       <w:r>
         <w:rPr>
-          <w:rFonts w:ascii="Lucida Console" w:hAnsi="Lucida Console" w:cs="Arial"/>
-          <w:sz w:val="24"/>
-          <w:szCs w:val="24"/>
-          <w:lang w:val="en-US"/>
-        </w:rPr>
-        <w:t>dummy)</w:t>
-      </w:r>
-      <w:r>
-        <w:rPr>
-          <w:rFonts w:ascii="Lucida Console" w:hAnsi="Lucida Console" w:cs="Arial"/>
-          <w:sz w:val="24"/>
-          <w:szCs w:val="24"/>
-          <w:lang w:val="en-US"/>
-        </w:rPr>
-        <w:t xml:space="preserve"> #produce plots from </w:t>
-      </w:r>
-      <w:proofErr w:type="spellStart"/>
-      <w:r>
-        <w:rPr>
-          <w:rFonts w:ascii="Lucida Console" w:hAnsi="Lucida Console" w:cs="Arial"/>
-          <w:sz w:val="24"/>
-          <w:szCs w:val="24"/>
-          <w:lang w:val="en-US"/>
-        </w:rPr>
-        <w:t>spgeoOUT</w:t>
-      </w:r>
-      <w:proofErr w:type="spellEnd"/>
-      <w:r>
-        <w:rPr>
-          <w:rFonts w:ascii="Lucida Console" w:hAnsi="Lucida Console" w:cs="Arial"/>
-          <w:sz w:val="24"/>
-          <w:szCs w:val="24"/>
-          <w:lang w:val="en-US"/>
-        </w:rPr>
-        <w:t xml:space="preserve"> objects</w:t>
-      </w:r>
-    </w:p>
-    <w:p>
-      <w:pPr>
-        <w:pStyle w:val="NoSpacing"/>
-        <w:rPr>
-          <w:rFonts w:cs="Arial"/>
-          <w:sz w:val="24"/>
-          <w:szCs w:val="24"/>
-          <w:lang w:val="en-US"/>
-        </w:rPr>
-      </w:pPr>
-    </w:p>
-    <w:p>
-      <w:pPr>
-        <w:pStyle w:val="NoSpacing"/>
-        <w:rPr>
-          <w:rFonts w:cs="Arial"/>
-          <w:sz w:val="24"/>
-          <w:szCs w:val="24"/>
-          <w:lang w:val="en-US"/>
-        </w:rPr>
-      </w:pPr>
-      <w:r>
-        <w:rPr>
-          <w:rFonts w:cs="Arial"/>
-          <w:sz w:val="24"/>
-          <w:szCs w:val="24"/>
-          <w:lang w:val="en-US"/>
-        </w:rPr>
-        <w:t xml:space="preserve">5. </w:t>
-      </w:r>
-      <w:r>
-        <w:rPr>
-          <w:rFonts w:cs="Arial"/>
-          <w:sz w:val="24"/>
-          <w:szCs w:val="24"/>
-          <w:lang w:val="en-US"/>
-        </w:rPr>
-        <w:t>Close R. The</w:t>
-      </w:r>
-      <w:r>
-        <w:rPr>
-          <w:rFonts w:cs="Arial"/>
-          <w:sz w:val="24"/>
-          <w:szCs w:val="24"/>
-          <w:lang w:val="en-US"/>
-        </w:rPr>
-        <w:t xml:space="preserve"> </w:t>
-      </w:r>
-      <w:r>
-        <w:rPr>
-          <w:rFonts w:cs="Arial"/>
-          <w:sz w:val="24"/>
-          <w:szCs w:val="24"/>
-          <w:lang w:val="en-US"/>
-        </w:rPr>
-        <w:t xml:space="preserve">output </w:t>
-      </w:r>
-      <w:r>
-        <w:rPr>
-          <w:rFonts w:cs="Arial"/>
-          <w:sz w:val="24"/>
-          <w:szCs w:val="24"/>
-          <w:lang w:val="en-US"/>
-        </w:rPr>
-        <w:t xml:space="preserve">files should </w:t>
-      </w:r>
-      <w:r>
-        <w:rPr>
-          <w:rFonts w:cs="Arial"/>
-          <w:sz w:val="24"/>
-          <w:szCs w:val="24"/>
-          <w:lang w:val="en-US"/>
-        </w:rPr>
-        <w:t xml:space="preserve">now </w:t>
-      </w:r>
-      <w:r>
-        <w:rPr>
-          <w:rFonts w:cs="Arial"/>
-          <w:sz w:val="24"/>
-          <w:szCs w:val="24"/>
-          <w:lang w:val="en-US"/>
-        </w:rPr>
-        <w:t>be in the working directory.</w:t>
+          <w:rFonts w:cs="Arial"/>
+          <w:sz w:val="24"/>
+          <w:szCs w:val="24"/>
+          <w:lang w:val="en-US"/>
+        </w:rPr>
+        <w:t xml:space="preserve">dummy) #cutoff = 55 species in the polygon, maps species per polygon </w:t>
+      </w:r>
+    </w:p>
+    <w:p>
+      <w:pPr>
+        <w:rPr>
+          <w:rFonts w:cs="Arial"/>
+          <w:sz w:val="24"/>
+          <w:szCs w:val="24"/>
+          <w:lang w:val="en-US"/>
+        </w:rPr>
+      </w:pPr>
+      <w:r>
+        <w:rPr>
+          <w:rFonts w:cs="Arial"/>
+          <w:sz w:val="24"/>
+          <w:szCs w:val="24"/>
+          <w:lang w:val="en-US"/>
+        </w:rPr>
+        <w:t>|</w:t>
+      </w:r>
+    </w:p>
+    <w:p>
+      <w:pPr>
+        <w:rPr>
+          <w:rFonts w:cs="Arial"/>
+          <w:sz w:val="24"/>
+          <w:szCs w:val="24"/>
+          <w:lang w:val="en-US"/>
+        </w:rPr>
+      </w:pPr>
+      <w:proofErr w:type="spellStart"/>
+      <w:proofErr w:type="gramStart"/>
+      <w:r>
+        <w:rPr>
+          <w:rFonts w:cs="Arial"/>
+          <w:sz w:val="24"/>
+          <w:szCs w:val="24"/>
+          <w:lang w:val="en-US"/>
+        </w:rPr>
+        <w:t>OutHeatCoEx</w:t>
+      </w:r>
+      <w:proofErr w:type="spellEnd"/>
+      <w:r>
+        <w:rPr>
+          <w:rFonts w:cs="Arial"/>
+          <w:sz w:val="24"/>
+          <w:szCs w:val="24"/>
+          <w:lang w:val="en-US"/>
+        </w:rPr>
+        <w:t>(</w:t>
+      </w:r>
+      <w:proofErr w:type="gramEnd"/>
+      <w:r>
+        <w:rPr>
+          <w:rFonts w:cs="Arial"/>
+          <w:sz w:val="24"/>
+          <w:szCs w:val="24"/>
+          <w:lang w:val="en-US"/>
+        </w:rPr>
+        <w:t xml:space="preserve">dummy) # cutoff = 40 species; creates the </w:t>
+      </w:r>
+      <w:proofErr w:type="spellStart"/>
+      <w:r>
+        <w:rPr>
+          <w:rFonts w:cs="Arial"/>
+          <w:sz w:val="24"/>
+          <w:szCs w:val="24"/>
+          <w:lang w:val="en-US"/>
+        </w:rPr>
+        <w:t>heatplot</w:t>
+      </w:r>
+      <w:proofErr w:type="spellEnd"/>
+      <w:r>
+        <w:rPr>
+          <w:rFonts w:cs="Arial"/>
+          <w:sz w:val="24"/>
+          <w:szCs w:val="24"/>
+          <w:lang w:val="en-US"/>
+        </w:rPr>
+        <w:t xml:space="preserve"> for the coexistence matrix</w:t>
       </w:r>
     </w:p>
     <w:p>
@@ -2915,60 +2946,81 @@
           <w:lang w:val="en-US"/>
         </w:rPr>
         <w:lastRenderedPageBreak/>
-        <w:t>4. Using the WWF Realms/Biomes/</w:t>
-      </w:r>
-      <w:proofErr w:type="spellStart"/>
-      <w:r>
-        <w:rPr>
-          <w:rFonts w:cs="Arial"/>
-          <w:b/>
-          <w:sz w:val="24"/>
-          <w:szCs w:val="24"/>
-          <w:lang w:val="en-US"/>
-        </w:rPr>
-        <w:t>Ecoregions</w:t>
-      </w:r>
-      <w:proofErr w:type="spellEnd"/>
-      <w:r>
-        <w:rPr>
-          <w:rFonts w:cs="Arial"/>
-          <w:b/>
-          <w:sz w:val="24"/>
-          <w:szCs w:val="24"/>
-          <w:lang w:val="en-US"/>
-        </w:rPr>
-        <w:t xml:space="preserve"> as input polygons</w:t>
-      </w:r>
-    </w:p>
-    <w:p>
-      <w:pPr>
-        <w:rPr>
-          <w:rFonts w:cs="Arial"/>
-          <w:sz w:val="24"/>
-          <w:szCs w:val="24"/>
-          <w:lang w:val="en-US"/>
-        </w:rPr>
-      </w:pPr>
-    </w:p>
-    <w:p>
-      <w:pPr>
-        <w:rPr>
-          <w:rFonts w:cs="Arial"/>
-          <w:b/>
-          <w:sz w:val="24"/>
-          <w:szCs w:val="24"/>
-          <w:lang w:val="en-US"/>
-        </w:rPr>
-      </w:pPr>
-      <w:r>
-        <w:rPr>
-          <w:rFonts w:cs="Arial"/>
-          <w:b/>
-          <w:sz w:val="24"/>
-          <w:szCs w:val="24"/>
-          <w:lang w:val="en-US"/>
-        </w:rPr>
-        <w:t xml:space="preserve">5. Description of the </w:t>
+        <w:t>4. Using the WWF Realms/Biomes/Ecoregions as input polygons</w:t>
+      </w:r>
+    </w:p>
+    <w:p>
+      <w:pPr>
+        <w:rPr>
+          <w:rFonts w:cs="Arial"/>
+          <w:sz w:val="24"/>
+          <w:szCs w:val="24"/>
+          <w:lang w:val="en-US"/>
+        </w:rPr>
+      </w:pPr>
+    </w:p>
+    <w:p>
+      <w:pPr>
+        <w:rPr>
+          <w:rFonts w:cs="Arial"/>
+          <w:b/>
+          <w:sz w:val="24"/>
+          <w:szCs w:val="24"/>
+          <w:lang w:val="en-US"/>
+        </w:rPr>
+      </w:pPr>
+      <w:bookmarkStart w:id="0" w:name="_GoBack"/>
+      <w:r>
+        <w:rPr>
+          <w:rFonts w:cs="Arial"/>
+          <w:b/>
+          <w:sz w:val="24"/>
+          <w:szCs w:val="24"/>
+          <w:lang w:val="en-US"/>
+        </w:rPr>
+        <w:t>5. Benchmarking</w:t>
+      </w:r>
+    </w:p>
+    <w:bookmarkEnd w:id="0"/>
+    <w:p>
+      <w:pPr>
+        <w:rPr>
+          <w:rFonts w:cs="Arial"/>
+          <w:sz w:val="24"/>
+          <w:szCs w:val="24"/>
+          <w:lang w:val="en-US"/>
+        </w:rPr>
+      </w:pPr>
+    </w:p>
+    <w:p>
+      <w:pPr>
+        <w:rPr>
+          <w:rFonts w:cs="Arial"/>
+          <w:b/>
+          <w:sz w:val="24"/>
+          <w:szCs w:val="24"/>
+          <w:lang w:val="en-US"/>
+        </w:rPr>
+      </w:pPr>
+      <w:r>
+        <w:rPr>
+          <w:rFonts w:cs="Arial"/>
+          <w:b/>
+          <w:sz w:val="24"/>
+          <w:szCs w:val="24"/>
+          <w:lang w:val="en-US"/>
+        </w:rPr>
+        <w:t>6</w:t>
+      </w:r>
+      <w:r>
+        <w:rPr>
+          <w:rFonts w:cs="Arial"/>
+          <w:b/>
+          <w:sz w:val="24"/>
+          <w:szCs w:val="24"/>
+          <w:lang w:val="en-US"/>
+        </w:rPr>
+        <w:t xml:space="preserve">. Description of the </w:t>
       </w:r>
       <w:proofErr w:type="spellStart"/>
       <w:r>
@@ -8968,27 +9020,7 @@
           <w:szCs w:val="24"/>
           <w:lang w:val="en-US"/>
         </w:rPr>
-        <w:t xml:space="preserve">Function: Main function of the package. This performs the whole species </w:t>
-      </w:r>
-      <w:proofErr w:type="spellStart"/>
-      <w:r>
-        <w:rPr>
-          <w:rFonts w:cs="Arial"/>
-          <w:sz w:val="24"/>
-          <w:szCs w:val="24"/>
-          <w:lang w:val="en-US"/>
-        </w:rPr>
-        <w:t>geocoder</w:t>
-      </w:r>
-      <w:proofErr w:type="spellEnd"/>
-      <w:r>
-        <w:rPr>
-          <w:rFonts w:cs="Arial"/>
-          <w:sz w:val="24"/>
-          <w:szCs w:val="24"/>
-          <w:lang w:val="en-US"/>
-        </w:rPr>
-        <w:t xml:space="preserve"> and produces the standard package of output files. </w:t>
+        <w:t xml:space="preserve">Function: Main function of the package. This performs the whole species geocoder and produces the standard package of output files. </w:t>
       </w:r>
       <w:proofErr w:type="gramStart"/>
       <w:r>
@@ -10903,27 +10935,7 @@
           <w:szCs w:val="24"/>
           <w:lang w:val="en-US"/>
         </w:rPr>
-        <w:t xml:space="preserve"> object of the biomes and </w:t>
-      </w:r>
-      <w:proofErr w:type="spellStart"/>
-      <w:r>
-        <w:rPr>
-          <w:rFonts w:cs="Arial"/>
-          <w:sz w:val="24"/>
-          <w:szCs w:val="24"/>
-          <w:lang w:val="en-US"/>
-        </w:rPr>
-        <w:t>ecoregions</w:t>
-      </w:r>
-      <w:proofErr w:type="spellEnd"/>
-      <w:r>
-        <w:rPr>
-          <w:rFonts w:cs="Arial"/>
-          <w:sz w:val="24"/>
-          <w:szCs w:val="24"/>
-          <w:lang w:val="en-US"/>
-        </w:rPr>
-        <w:t xml:space="preserve"> of the WWF or any subset of it. Available from </w:t>
+        <w:t xml:space="preserve"> object of the biomes and ecoregions of the WWF or any subset of it. Available from </w:t>
       </w:r>
       <w:hyperlink r:id="rId6" w:history="1">
         <w:r>
@@ -11151,27 +11163,7 @@
           <w:szCs w:val="24"/>
           <w:lang w:val="en-US"/>
         </w:rPr>
-        <w:t xml:space="preserve"> of the biomes and </w:t>
-      </w:r>
-      <w:proofErr w:type="spellStart"/>
-      <w:r>
-        <w:rPr>
-          <w:rFonts w:cs="Arial"/>
-          <w:sz w:val="24"/>
-          <w:szCs w:val="24"/>
-          <w:lang w:val="en-US"/>
-        </w:rPr>
-        <w:t>ecoregions</w:t>
-      </w:r>
-      <w:proofErr w:type="spellEnd"/>
-      <w:r>
-        <w:rPr>
-          <w:rFonts w:cs="Arial"/>
-          <w:sz w:val="24"/>
-          <w:szCs w:val="24"/>
-          <w:lang w:val="en-US"/>
-        </w:rPr>
-        <w:t xml:space="preserve"> of the WWF or any subset of it. Available from </w:t>
+        <w:t xml:space="preserve"> of the biomes and ecoregions of the WWF or any subset of it. Available from </w:t>
       </w:r>
       <w:hyperlink r:id="rId7" w:history="1">
         <w:r>
@@ -11388,27 +11380,7 @@
           <w:szCs w:val="24"/>
           <w:lang w:val="en-US"/>
         </w:rPr>
-        <w:t xml:space="preserve"> of the biomes and </w:t>
-      </w:r>
-      <w:proofErr w:type="spellStart"/>
-      <w:r>
-        <w:rPr>
-          <w:rFonts w:cs="Arial"/>
-          <w:sz w:val="24"/>
-          <w:szCs w:val="24"/>
-          <w:lang w:val="en-US"/>
-        </w:rPr>
-        <w:t>ecoregions</w:t>
-      </w:r>
-      <w:proofErr w:type="spellEnd"/>
-      <w:r>
-        <w:rPr>
-          <w:rFonts w:cs="Arial"/>
-          <w:sz w:val="24"/>
-          <w:szCs w:val="24"/>
-          <w:lang w:val="en-US"/>
-        </w:rPr>
-        <w:t xml:space="preserve"> of the WWF or any subset of it. Available from </w:t>
+        <w:t xml:space="preserve"> of the biomes and ecoregions of the WWF or any subset of it. Available from </w:t>
       </w:r>
       <w:hyperlink r:id="rId8" w:history="1">
         <w:r>
@@ -11461,67 +11433,27 @@
           <w:szCs w:val="24"/>
           <w:lang w:val="en-US"/>
         </w:rPr>
-        <w:t xml:space="preserve">) from the raster package; name = name of the realm, biome or </w:t>
-      </w:r>
-      <w:proofErr w:type="spellStart"/>
-      <w:r>
-        <w:rPr>
-          <w:rFonts w:cs="Arial"/>
-          <w:sz w:val="24"/>
-          <w:szCs w:val="24"/>
-          <w:lang w:val="en-US"/>
-        </w:rPr>
-        <w:t>ecoregion</w:t>
-      </w:r>
-      <w:proofErr w:type="spellEnd"/>
-      <w:r>
-        <w:rPr>
-          <w:rFonts w:cs="Arial"/>
-          <w:sz w:val="24"/>
-          <w:szCs w:val="24"/>
-          <w:lang w:val="en-US"/>
-        </w:rPr>
-        <w:t xml:space="preserve"> of interest, scale = character string indicating the scale of interest (one of: “REALM”, “BIOME”, “ECOREGION”).</w:t>
-      </w:r>
-    </w:p>
-    <w:p>
-      <w:pPr>
-        <w:pStyle w:val="NoSpacing"/>
-        <w:rPr>
-          <w:rFonts w:cs="Arial"/>
-          <w:sz w:val="24"/>
-          <w:szCs w:val="24"/>
-          <w:lang w:val="en-US"/>
-        </w:rPr>
-      </w:pPr>
-      <w:r>
-        <w:rPr>
-          <w:rFonts w:cs="Arial"/>
-          <w:sz w:val="24"/>
-          <w:szCs w:val="24"/>
-          <w:lang w:val="en-US"/>
-        </w:rPr>
-        <w:t xml:space="preserve">Function: creates a subset of the WWF </w:t>
-      </w:r>
-      <w:proofErr w:type="spellStart"/>
-      <w:r>
-        <w:rPr>
-          <w:rFonts w:cs="Arial"/>
-          <w:sz w:val="24"/>
-          <w:szCs w:val="24"/>
-          <w:lang w:val="en-US"/>
-        </w:rPr>
-        <w:t>ecoregion</w:t>
-      </w:r>
-      <w:proofErr w:type="spellEnd"/>
-      <w:r>
-        <w:rPr>
-          <w:rFonts w:cs="Arial"/>
-          <w:sz w:val="24"/>
-          <w:szCs w:val="24"/>
-          <w:lang w:val="en-US"/>
-        </w:rPr>
-        <w:t xml:space="preserve"> Polygons</w:t>
+        <w:t>) from the raster package; name = name of the realm, biome or ecoregion of interest, scale = character string indicating the scale of interest (one of: “REALM”, “BIOME”, “ECOREGION”).</w:t>
+      </w:r>
+    </w:p>
+    <w:p>
+      <w:pPr>
+        <w:pStyle w:val="NoSpacing"/>
+        <w:rPr>
+          <w:rFonts w:cs="Arial"/>
+          <w:sz w:val="24"/>
+          <w:szCs w:val="24"/>
+          <w:lang w:val="en-US"/>
+        </w:rPr>
+      </w:pPr>
+      <w:r>
+        <w:rPr>
+          <w:rFonts w:cs="Arial"/>
+          <w:sz w:val="24"/>
+          <w:szCs w:val="24"/>
+          <w:lang w:val="en-US"/>
+        </w:rPr>
+        <w:t>Function: creates a subset of the WWF ecoregion Polygons</w:t>
       </w:r>
     </w:p>
     <w:p>
@@ -11634,27 +11566,7 @@
           <w:szCs w:val="24"/>
           <w:lang w:val="en-US"/>
         </w:rPr>
-        <w:t xml:space="preserve"> of the biomes and </w:t>
-      </w:r>
-      <w:proofErr w:type="spellStart"/>
-      <w:r>
-        <w:rPr>
-          <w:rFonts w:cs="Arial"/>
-          <w:sz w:val="24"/>
-          <w:szCs w:val="24"/>
-          <w:lang w:val="en-US"/>
-        </w:rPr>
-        <w:t>ecoregions</w:t>
-      </w:r>
-      <w:proofErr w:type="spellEnd"/>
-      <w:r>
-        <w:rPr>
-          <w:rFonts w:cs="Arial"/>
-          <w:sz w:val="24"/>
-          <w:szCs w:val="24"/>
-          <w:lang w:val="en-US"/>
-        </w:rPr>
-        <w:t xml:space="preserve"> of the WWF or any subset of it. Available from </w:t>
+        <w:t xml:space="preserve"> of the biomes and ecoregions of the WWF or any subset of it. Available from </w:t>
       </w:r>
       <w:hyperlink r:id="rId9" w:history="1">
         <w:r>
@@ -11706,27 +11618,7 @@
           <w:szCs w:val="24"/>
           <w:lang w:val="en-US"/>
         </w:rPr>
-        <w:t xml:space="preserve">) from the raster package; name = name of the realm, biome or </w:t>
-      </w:r>
-      <w:proofErr w:type="spellStart"/>
-      <w:r>
-        <w:rPr>
-          <w:rFonts w:cs="Arial"/>
-          <w:sz w:val="24"/>
-          <w:szCs w:val="24"/>
-          <w:lang w:val="en-US"/>
-        </w:rPr>
-        <w:t>ecoregion</w:t>
-      </w:r>
-      <w:proofErr w:type="spellEnd"/>
-      <w:r>
-        <w:rPr>
-          <w:rFonts w:cs="Arial"/>
-          <w:sz w:val="24"/>
-          <w:szCs w:val="24"/>
-          <w:lang w:val="en-US"/>
-        </w:rPr>
-        <w:t xml:space="preserve"> of interest, scale = character string indicating the scale of interest (one of: “REALM”, “BIOME”, “ECOREGION”).</w:t>
+        <w:t>) from the raster package; name = name of the realm, biome or ecoregion of interest, scale = character string indicating the scale of interest (one of: “REALM”, “BIOME”, “ECOREGION”).</w:t>
       </w:r>
     </w:p>
     <w:p>
@@ -11807,27 +11699,7 @@
           <w:szCs w:val="24"/>
           <w:lang w:val="en-US"/>
         </w:rPr>
-        <w:t xml:space="preserve">Produces a list of points defining the realm, biome or </w:t>
-      </w:r>
-      <w:proofErr w:type="spellStart"/>
-      <w:r>
-        <w:rPr>
-          <w:rFonts w:cs="Arial"/>
-          <w:sz w:val="24"/>
-          <w:szCs w:val="24"/>
-          <w:lang w:val="en-US"/>
-        </w:rPr>
-        <w:t>ecoregion</w:t>
-      </w:r>
-      <w:proofErr w:type="spellEnd"/>
-      <w:r>
-        <w:rPr>
-          <w:rFonts w:cs="Arial"/>
-          <w:sz w:val="24"/>
-          <w:szCs w:val="24"/>
-          <w:lang w:val="en-US"/>
-        </w:rPr>
-        <w:t xml:space="preserve"> defined in the input.</w:t>
+        <w:t>Produces a list of points defining the realm, biome or ecoregion defined in the input.</w:t>
       </w:r>
       <w:proofErr w:type="gramEnd"/>
     </w:p>

</xml_diff>